<commit_message>
project final update with write up
write up
</commit_message>
<xml_diff>
--- a/Project s/Project 1 write up.docx
+++ b/Project s/Project 1 write up.docx
@@ -379,7 +379,25 @@
         <w:rPr>
           <w:b/>
         </w:rPr>
-        <w:t>Specifications</w:t>
+        <w:t>Reference</w:t>
+      </w:r>
+    </w:p>
+    <w:p>
+      <w:pPr>
+        <w:pStyle w:val="ListParagraph"/>
+        <w:numPr>
+          <w:ilvl w:val="0"/>
+          <w:numId w:val="1"/>
+        </w:numPr>
+        <w:rPr>
+          <w:b/>
+        </w:rPr>
+      </w:pPr>
+      <w:r>
+        <w:rPr>
+          <w:b/>
+        </w:rPr>
+        <w:t xml:space="preserve">Summary </w:t>
       </w:r>
     </w:p>
     <w:p>
@@ -767,7 +785,7 @@
                     </pic:cNvPicPr>
                   </pic:nvPicPr>
                   <pic:blipFill>
-                    <a:blip r:embed="rId6">
+                    <a:blip r:embed="rId8">
                       <a:extLst>
                         <a:ext uri="{28A0092B-C50C-407E-A947-70E740481C1C}">
                           <a14:useLocalDpi xmlns:a14="http://schemas.microsoft.com/office/drawing/2010/main" val="0"/>
@@ -1270,18 +1288,21 @@
     <w:p>
       <w:pPr>
         <w:pStyle w:val="ListParagraph"/>
-        <w:ind w:left="1440"/>
-        <w:rPr>
-          <w:sz w:val="32"/>
-          <w:szCs w:val="32"/>
-        </w:rPr>
-      </w:pPr>
-      <w:r>
-        <w:rPr>
-          <w:sz w:val="32"/>
-          <w:szCs w:val="32"/>
-        </w:rPr>
-        <w:t>a. Player sum equal dealer sum (</w:t>
+        <w:numPr>
+          <w:ilvl w:val="1"/>
+          <w:numId w:val="3"/>
+        </w:numPr>
+        <w:rPr>
+          <w:sz w:val="32"/>
+          <w:szCs w:val="32"/>
+        </w:rPr>
+      </w:pPr>
+      <w:r>
+        <w:rPr>
+          <w:sz w:val="32"/>
+          <w:szCs w:val="32"/>
+        </w:rPr>
+        <w:t>Player sum equal dealer sum (</w:t>
       </w:r>
       <w:proofErr w:type="spellStart"/>
       <w:r>
@@ -1315,6 +1336,224 @@
         </w:rPr>
         <w:t>)</w:t>
       </w:r>
+    </w:p>
+    <w:p>
+      <w:pPr>
+        <w:rPr>
+          <w:sz w:val="32"/>
+          <w:szCs w:val="32"/>
+        </w:rPr>
+      </w:pPr>
+      <w:r>
+        <w:rPr>
+          <w:noProof/>
+          <w:sz w:val="32"/>
+          <w:szCs w:val="32"/>
+        </w:rPr>
+        <w:drawing>
+          <wp:anchor distT="0" distB="0" distL="114300" distR="114300" simplePos="0" relativeHeight="251660288" behindDoc="0" locked="0" layoutInCell="1" allowOverlap="1" wp14:anchorId="5D816479" wp14:editId="350BE763">
+            <wp:simplePos x="0" y="0"/>
+            <wp:positionH relativeFrom="column">
+              <wp:posOffset>342900</wp:posOffset>
+            </wp:positionH>
+            <wp:positionV relativeFrom="paragraph">
+              <wp:posOffset>198755</wp:posOffset>
+            </wp:positionV>
+            <wp:extent cx="4686300" cy="2171700"/>
+            <wp:effectExtent l="0" t="0" r="12700" b="12700"/>
+            <wp:wrapTight wrapText="bothSides">
+              <wp:wrapPolygon edited="0">
+                <wp:start x="0" y="0"/>
+                <wp:lineTo x="0" y="21474"/>
+                <wp:lineTo x="21541" y="21474"/>
+                <wp:lineTo x="21541" y="0"/>
+                <wp:lineTo x="0" y="0"/>
+              </wp:wrapPolygon>
+            </wp:wrapTight>
+            <wp:docPr id="3" name="Picture 3" descr="Macintosh HD:Users:iMACLOUI:Desktop:Screen Shot 2015-07-21 at 9.26.49 PM.png"/>
+            <wp:cNvGraphicFramePr>
+              <a:graphicFrameLocks xmlns:a="http://schemas.openxmlformats.org/drawingml/2006/main" noChangeAspect="1"/>
+            </wp:cNvGraphicFramePr>
+            <a:graphic xmlns:a="http://schemas.openxmlformats.org/drawingml/2006/main">
+              <a:graphicData uri="http://schemas.openxmlformats.org/drawingml/2006/picture">
+                <pic:pic xmlns:pic="http://schemas.openxmlformats.org/drawingml/2006/picture">
+                  <pic:nvPicPr>
+                    <pic:cNvPr id="0" name="Picture 4" descr="Macintosh HD:Users:iMACLOUI:Desktop:Screen Shot 2015-07-21 at 9.26.49 PM.png"/>
+                    <pic:cNvPicPr>
+                      <a:picLocks noChangeAspect="1" noChangeArrowheads="1"/>
+                    </pic:cNvPicPr>
+                  </pic:nvPicPr>
+                  <pic:blipFill>
+                    <a:blip r:embed="rId9">
+                      <a:extLst>
+                        <a:ext uri="{28A0092B-C50C-407E-A947-70E740481C1C}">
+                          <a14:useLocalDpi xmlns:a14="http://schemas.microsoft.com/office/drawing/2010/main" val="0"/>
+                        </a:ext>
+                      </a:extLst>
+                    </a:blip>
+                    <a:srcRect/>
+                    <a:stretch>
+                      <a:fillRect/>
+                    </a:stretch>
+                  </pic:blipFill>
+                  <pic:spPr bwMode="auto">
+                    <a:xfrm>
+                      <a:off x="0" y="0"/>
+                      <a:ext cx="4686300" cy="2171700"/>
+                    </a:xfrm>
+                    <a:prstGeom prst="rect">
+                      <a:avLst/>
+                    </a:prstGeom>
+                    <a:noFill/>
+                    <a:ln>
+                      <a:noFill/>
+                    </a:ln>
+                    <a:extLst>
+                      <a:ext uri="{FAA26D3D-D897-4be2-8F04-BA451C77F1D7}">
+                        <ma14:placeholderFlag xmlns:ma14="http://schemas.microsoft.com/office/mac/drawingml/2011/main"/>
+                      </a:ext>
+                    </a:extLst>
+                  </pic:spPr>
+                </pic:pic>
+              </a:graphicData>
+            </a:graphic>
+            <wp14:sizeRelH relativeFrom="page">
+              <wp14:pctWidth>0</wp14:pctWidth>
+            </wp14:sizeRelH>
+            <wp14:sizeRelV relativeFrom="page">
+              <wp14:pctHeight>0</wp14:pctHeight>
+            </wp14:sizeRelV>
+          </wp:anchor>
+        </w:drawing>
+      </w:r>
+    </w:p>
+    <w:p>
+      <w:pPr>
+        <w:rPr>
+          <w:sz w:val="32"/>
+          <w:szCs w:val="32"/>
+        </w:rPr>
+      </w:pPr>
+    </w:p>
+    <w:p>
+      <w:pPr>
+        <w:rPr>
+          <w:sz w:val="32"/>
+          <w:szCs w:val="32"/>
+        </w:rPr>
+      </w:pPr>
+    </w:p>
+    <w:p>
+      <w:pPr>
+        <w:rPr>
+          <w:sz w:val="32"/>
+          <w:szCs w:val="32"/>
+        </w:rPr>
+      </w:pPr>
+    </w:p>
+    <w:p>
+      <w:pPr>
+        <w:rPr>
+          <w:sz w:val="32"/>
+          <w:szCs w:val="32"/>
+        </w:rPr>
+      </w:pPr>
+    </w:p>
+    <w:p>
+      <w:pPr>
+        <w:rPr>
+          <w:sz w:val="32"/>
+          <w:szCs w:val="32"/>
+        </w:rPr>
+      </w:pPr>
+    </w:p>
+    <w:p>
+      <w:pPr>
+        <w:rPr>
+          <w:sz w:val="32"/>
+          <w:szCs w:val="32"/>
+        </w:rPr>
+      </w:pPr>
+    </w:p>
+    <w:p>
+      <w:pPr>
+        <w:rPr>
+          <w:sz w:val="32"/>
+          <w:szCs w:val="32"/>
+        </w:rPr>
+      </w:pPr>
+    </w:p>
+    <w:p>
+      <w:pPr>
+        <w:rPr>
+          <w:sz w:val="32"/>
+          <w:szCs w:val="32"/>
+        </w:rPr>
+      </w:pPr>
+    </w:p>
+    <w:p>
+      <w:pPr>
+        <w:rPr>
+          <w:sz w:val="32"/>
+          <w:szCs w:val="32"/>
+        </w:rPr>
+      </w:pPr>
+    </w:p>
+    <w:p>
+      <w:pPr>
+        <w:rPr>
+          <w:sz w:val="32"/>
+          <w:szCs w:val="32"/>
+        </w:rPr>
+      </w:pPr>
+    </w:p>
+    <w:p>
+      <w:pPr>
+        <w:rPr>
+          <w:sz w:val="32"/>
+          <w:szCs w:val="32"/>
+        </w:rPr>
+      </w:pPr>
+    </w:p>
+    <w:p>
+      <w:pPr>
+        <w:rPr>
+          <w:sz w:val="32"/>
+          <w:szCs w:val="32"/>
+        </w:rPr>
+      </w:pPr>
+    </w:p>
+    <w:p>
+      <w:pPr>
+        <w:rPr>
+          <w:sz w:val="32"/>
+          <w:szCs w:val="32"/>
+        </w:rPr>
+      </w:pPr>
+    </w:p>
+    <w:p>
+      <w:pPr>
+        <w:rPr>
+          <w:sz w:val="32"/>
+          <w:szCs w:val="32"/>
+        </w:rPr>
+      </w:pPr>
+    </w:p>
+    <w:p>
+      <w:pPr>
+        <w:rPr>
+          <w:sz w:val="32"/>
+          <w:szCs w:val="32"/>
+        </w:rPr>
+      </w:pPr>
+    </w:p>
+    <w:p>
+      <w:pPr>
+        <w:rPr>
+          <w:sz w:val="32"/>
+          <w:szCs w:val="32"/>
+        </w:rPr>
+      </w:pPr>
     </w:p>
     <w:p>
       <w:pPr>
@@ -1592,6 +1831,88 @@
       </w:pPr>
       <w:r>
         <w:rPr>
+          <w:noProof/>
+          <w:sz w:val="32"/>
+          <w:szCs w:val="32"/>
+        </w:rPr>
+        <w:drawing>
+          <wp:anchor distT="0" distB="0" distL="114300" distR="114300" simplePos="0" relativeHeight="251661312" behindDoc="0" locked="0" layoutInCell="1" allowOverlap="1" wp14:anchorId="4B76F15F" wp14:editId="15AA911F">
+            <wp:simplePos x="0" y="0"/>
+            <wp:positionH relativeFrom="column">
+              <wp:posOffset>0</wp:posOffset>
+            </wp:positionH>
+            <wp:positionV relativeFrom="paragraph">
+              <wp:posOffset>541655</wp:posOffset>
+            </wp:positionV>
+            <wp:extent cx="5478145" cy="2230755"/>
+            <wp:effectExtent l="0" t="0" r="8255" b="4445"/>
+            <wp:wrapTight wrapText="bothSides">
+              <wp:wrapPolygon edited="0">
+                <wp:start x="0" y="0"/>
+                <wp:lineTo x="0" y="21397"/>
+                <wp:lineTo x="21532" y="21397"/>
+                <wp:lineTo x="21532" y="0"/>
+                <wp:lineTo x="0" y="0"/>
+              </wp:wrapPolygon>
+            </wp:wrapTight>
+            <wp:docPr id="4" name="Picture 4" descr="Macintosh HD:Users:iMACLOUI:Desktop:Screen Shot 2015-07-21 at 9.23.09 PM.png"/>
+            <wp:cNvGraphicFramePr>
+              <a:graphicFrameLocks xmlns:a="http://schemas.openxmlformats.org/drawingml/2006/main" noChangeAspect="1"/>
+            </wp:cNvGraphicFramePr>
+            <a:graphic xmlns:a="http://schemas.openxmlformats.org/drawingml/2006/main">
+              <a:graphicData uri="http://schemas.openxmlformats.org/drawingml/2006/picture">
+                <pic:pic xmlns:pic="http://schemas.openxmlformats.org/drawingml/2006/picture">
+                  <pic:nvPicPr>
+                    <pic:cNvPr id="0" name="Picture 5" descr="Macintosh HD:Users:iMACLOUI:Desktop:Screen Shot 2015-07-21 at 9.23.09 PM.png"/>
+                    <pic:cNvPicPr>
+                      <a:picLocks noChangeAspect="1" noChangeArrowheads="1"/>
+                    </pic:cNvPicPr>
+                  </pic:nvPicPr>
+                  <pic:blipFill>
+                    <a:blip r:embed="rId10">
+                      <a:extLst>
+                        <a:ext uri="{28A0092B-C50C-407E-A947-70E740481C1C}">
+                          <a14:useLocalDpi xmlns:a14="http://schemas.microsoft.com/office/drawing/2010/main" val="0"/>
+                        </a:ext>
+                      </a:extLst>
+                    </a:blip>
+                    <a:srcRect/>
+                    <a:stretch>
+                      <a:fillRect/>
+                    </a:stretch>
+                  </pic:blipFill>
+                  <pic:spPr bwMode="auto">
+                    <a:xfrm>
+                      <a:off x="0" y="0"/>
+                      <a:ext cx="5478145" cy="2230755"/>
+                    </a:xfrm>
+                    <a:prstGeom prst="rect">
+                      <a:avLst/>
+                    </a:prstGeom>
+                    <a:noFill/>
+                    <a:ln>
+                      <a:noFill/>
+                    </a:ln>
+                    <a:extLst>
+                      <a:ext uri="{FAA26D3D-D897-4be2-8F04-BA451C77F1D7}">
+                        <ma14:placeholderFlag xmlns:ma14="http://schemas.microsoft.com/office/mac/drawingml/2011/main"/>
+                      </a:ext>
+                    </a:extLst>
+                  </pic:spPr>
+                </pic:pic>
+              </a:graphicData>
+            </a:graphic>
+            <wp14:sizeRelH relativeFrom="page">
+              <wp14:pctWidth>0</wp14:pctWidth>
+            </wp14:sizeRelH>
+            <wp14:sizeRelV relativeFrom="page">
+              <wp14:pctHeight>0</wp14:pctHeight>
+            </wp14:sizeRelV>
+          </wp:anchor>
+        </w:drawing>
+      </w:r>
+      <w:r>
+        <w:rPr>
           <w:sz w:val="32"/>
           <w:szCs w:val="32"/>
         </w:rPr>
@@ -1979,8 +2300,44 @@
           <w:sz w:val="32"/>
           <w:szCs w:val="32"/>
         </w:rPr>
-        <w:t>Yes game starts over again, No game ends.</w:t>
-      </w:r>
+        <w:t>Yes</w:t>
+      </w:r>
+      <w:r>
+        <w:rPr>
+          <w:sz w:val="32"/>
+          <w:szCs w:val="32"/>
+        </w:rPr>
+        <w:t>:</w:t>
+      </w:r>
+      <w:r>
+        <w:rPr>
+          <w:sz w:val="32"/>
+          <w:szCs w:val="32"/>
+        </w:rPr>
+        <w:t xml:space="preserve"> game starts over again, No</w:t>
+      </w:r>
+      <w:r>
+        <w:rPr>
+          <w:sz w:val="32"/>
+          <w:szCs w:val="32"/>
+        </w:rPr>
+        <w:t>:</w:t>
+      </w:r>
+      <w:r>
+        <w:rPr>
+          <w:sz w:val="32"/>
+          <w:szCs w:val="32"/>
+        </w:rPr>
+        <w:t xml:space="preserve"> game ends, thank you for playing message displays.</w:t>
+      </w:r>
+    </w:p>
+    <w:p>
+      <w:pPr>
+        <w:rPr>
+          <w:sz w:val="32"/>
+          <w:szCs w:val="32"/>
+        </w:rPr>
+      </w:pPr>
     </w:p>
     <w:p>
       <w:pPr>
@@ -1999,72 +2356,2323 @@
           <w:sz w:val="32"/>
           <w:szCs w:val="32"/>
         </w:rPr>
-        <w:t>Game record is written to “</w:t>
+        <w:t>G</w:t>
+      </w:r>
+      <w:r>
+        <w:rPr>
+          <w:sz w:val="32"/>
+          <w:szCs w:val="32"/>
+        </w:rPr>
+        <w:t>ame record is written to “</w:t>
+      </w:r>
+      <w:r>
+        <w:rPr>
+          <w:sz w:val="32"/>
+          <w:szCs w:val="32"/>
+        </w:rPr>
+        <w:t>BJK</w:t>
+      </w:r>
+      <w:r>
+        <w:rPr>
+          <w:sz w:val="32"/>
+          <w:szCs w:val="32"/>
+        </w:rPr>
+        <w:t>.txt” file.</w:t>
+      </w:r>
+    </w:p>
+    <w:p>
+      <w:pPr>
+        <w:rPr>
+          <w:b/>
+        </w:rPr>
+      </w:pPr>
+      <w:r>
+        <w:rPr>
+          <w:b/>
+          <w:sz w:val="32"/>
+          <w:szCs w:val="32"/>
+        </w:rPr>
+        <w:t xml:space="preserve"> </w:t>
+      </w:r>
+      <w:r>
+        <w:rPr>
+          <w:b/>
+          <w:sz w:val="32"/>
+          <w:szCs w:val="32"/>
+        </w:rPr>
+        <w:tab/>
+      </w:r>
+    </w:p>
+    <w:p>
+      <w:pPr>
+        <w:rPr>
+          <w:b/>
+        </w:rPr>
+      </w:pPr>
+      <w:r>
+        <w:rPr>
+          <w:b/>
+          <w:noProof/>
+        </w:rPr>
+        <w:drawing>
+          <wp:anchor distT="0" distB="0" distL="114300" distR="114300" simplePos="0" relativeHeight="251659264" behindDoc="0" locked="0" layoutInCell="1" allowOverlap="1" wp14:anchorId="0EA38D8A" wp14:editId="275A1ABE">
+            <wp:simplePos x="0" y="0"/>
+            <wp:positionH relativeFrom="column">
+              <wp:posOffset>457200</wp:posOffset>
+            </wp:positionH>
+            <wp:positionV relativeFrom="paragraph">
+              <wp:posOffset>10160</wp:posOffset>
+            </wp:positionV>
+            <wp:extent cx="4912360" cy="3886200"/>
+            <wp:effectExtent l="0" t="0" r="0" b="0"/>
+            <wp:wrapTight wrapText="bothSides">
+              <wp:wrapPolygon edited="0">
+                <wp:start x="0" y="0"/>
+                <wp:lineTo x="0" y="21459"/>
+                <wp:lineTo x="21444" y="21459"/>
+                <wp:lineTo x="21444" y="0"/>
+                <wp:lineTo x="0" y="0"/>
+              </wp:wrapPolygon>
+            </wp:wrapTight>
+            <wp:docPr id="2" name="Picture 2" descr="Macintosh HD:Users:iMACLOUI:Desktop:Screen Shot 2015-07-22 at 12.03.50 AM.png"/>
+            <wp:cNvGraphicFramePr>
+              <a:graphicFrameLocks xmlns:a="http://schemas.openxmlformats.org/drawingml/2006/main" noChangeAspect="1"/>
+            </wp:cNvGraphicFramePr>
+            <a:graphic xmlns:a="http://schemas.openxmlformats.org/drawingml/2006/main">
+              <a:graphicData uri="http://schemas.openxmlformats.org/drawingml/2006/picture">
+                <pic:pic xmlns:pic="http://schemas.openxmlformats.org/drawingml/2006/picture">
+                  <pic:nvPicPr>
+                    <pic:cNvPr id="0" name="Picture 3" descr="Macintosh HD:Users:iMACLOUI:Desktop:Screen Shot 2015-07-22 at 12.03.50 AM.png"/>
+                    <pic:cNvPicPr>
+                      <a:picLocks noChangeAspect="1" noChangeArrowheads="1"/>
+                    </pic:cNvPicPr>
+                  </pic:nvPicPr>
+                  <pic:blipFill>
+                    <a:blip r:embed="rId11">
+                      <a:extLst>
+                        <a:ext uri="{28A0092B-C50C-407E-A947-70E740481C1C}">
+                          <a14:useLocalDpi xmlns:a14="http://schemas.microsoft.com/office/drawing/2010/main" val="0"/>
+                        </a:ext>
+                      </a:extLst>
+                    </a:blip>
+                    <a:srcRect/>
+                    <a:stretch>
+                      <a:fillRect/>
+                    </a:stretch>
+                  </pic:blipFill>
+                  <pic:spPr bwMode="auto">
+                    <a:xfrm>
+                      <a:off x="0" y="0"/>
+                      <a:ext cx="4912360" cy="3886200"/>
+                    </a:xfrm>
+                    <a:prstGeom prst="rect">
+                      <a:avLst/>
+                    </a:prstGeom>
+                    <a:noFill/>
+                    <a:ln>
+                      <a:noFill/>
+                    </a:ln>
+                    <a:extLst>
+                      <a:ext uri="{FAA26D3D-D897-4be2-8F04-BA451C77F1D7}">
+                        <ma14:placeholderFlag xmlns:ma14="http://schemas.microsoft.com/office/mac/drawingml/2011/main"/>
+                      </a:ext>
+                    </a:extLst>
+                  </pic:spPr>
+                </pic:pic>
+              </a:graphicData>
+            </a:graphic>
+            <wp14:sizeRelH relativeFrom="page">
+              <wp14:pctWidth>0</wp14:pctWidth>
+            </wp14:sizeRelH>
+            <wp14:sizeRelV relativeFrom="page">
+              <wp14:pctHeight>0</wp14:pctHeight>
+            </wp14:sizeRelV>
+          </wp:anchor>
+        </w:drawing>
+      </w:r>
+    </w:p>
+    <w:p>
+      <w:pPr>
+        <w:rPr>
+          <w:b/>
+        </w:rPr>
+      </w:pPr>
+    </w:p>
+    <w:p>
+      <w:pPr>
+        <w:rPr>
+          <w:b/>
+        </w:rPr>
+      </w:pPr>
+    </w:p>
+    <w:p>
+      <w:pPr>
+        <w:rPr>
+          <w:b/>
+        </w:rPr>
+      </w:pPr>
+    </w:p>
+    <w:p>
+      <w:pPr>
+        <w:rPr>
+          <w:b/>
+        </w:rPr>
+      </w:pPr>
+    </w:p>
+    <w:p>
+      <w:pPr>
+        <w:rPr>
+          <w:b/>
+        </w:rPr>
+      </w:pPr>
+    </w:p>
+    <w:p>
+      <w:pPr>
+        <w:rPr>
+          <w:b/>
+        </w:rPr>
+      </w:pPr>
+    </w:p>
+    <w:p>
+      <w:pPr>
+        <w:rPr>
+          <w:b/>
+        </w:rPr>
+      </w:pPr>
+    </w:p>
+    <w:p>
+      <w:pPr>
+        <w:rPr>
+          <w:b/>
+        </w:rPr>
+      </w:pPr>
+    </w:p>
+    <w:p>
+      <w:pPr>
+        <w:rPr>
+          <w:b/>
+        </w:rPr>
+      </w:pPr>
+    </w:p>
+    <w:p>
+      <w:pPr>
+        <w:rPr>
+          <w:b/>
+        </w:rPr>
+      </w:pPr>
+    </w:p>
+    <w:p>
+      <w:pPr>
+        <w:rPr>
+          <w:b/>
+        </w:rPr>
+      </w:pPr>
+    </w:p>
+    <w:p>
+      <w:pPr>
+        <w:rPr>
+          <w:b/>
+        </w:rPr>
+      </w:pPr>
+    </w:p>
+    <w:p>
+      <w:pPr>
+        <w:rPr>
+          <w:b/>
+        </w:rPr>
+      </w:pPr>
+    </w:p>
+    <w:p>
+      <w:pPr>
+        <w:rPr>
+          <w:b/>
+        </w:rPr>
+      </w:pPr>
+    </w:p>
+    <w:p>
+      <w:pPr>
+        <w:rPr>
+          <w:b/>
+        </w:rPr>
+      </w:pPr>
+    </w:p>
+    <w:p>
+      <w:pPr>
+        <w:rPr>
+          <w:b/>
+        </w:rPr>
+      </w:pPr>
+    </w:p>
+    <w:p>
+      <w:pPr>
+        <w:rPr>
+          <w:b/>
+        </w:rPr>
+      </w:pPr>
+    </w:p>
+    <w:p>
+      <w:pPr>
+        <w:rPr>
+          <w:b/>
+        </w:rPr>
+      </w:pPr>
+    </w:p>
+    <w:p>
+      <w:pPr>
+        <w:rPr>
+          <w:b/>
+        </w:rPr>
+      </w:pPr>
+    </w:p>
+    <w:p>
+      <w:pPr>
+        <w:rPr>
+          <w:b/>
+        </w:rPr>
+      </w:pPr>
+    </w:p>
+    <w:p>
+      <w:pPr>
+        <w:rPr>
+          <w:b/>
+        </w:rPr>
+      </w:pPr>
+    </w:p>
+    <w:p>
+      <w:pPr>
+        <w:rPr>
+          <w:b/>
+        </w:rPr>
+      </w:pPr>
+    </w:p>
+    <w:p>
+      <w:pPr>
+        <w:jc w:val="center"/>
+        <w:rPr>
+          <w:b/>
+          <w:sz w:val="32"/>
+          <w:szCs w:val="32"/>
+        </w:rPr>
+      </w:pPr>
+      <w:r>
+        <w:rPr>
+          <w:b/>
+          <w:sz w:val="32"/>
+          <w:szCs w:val="32"/>
+        </w:rPr>
+        <w:t>DEVELOPMENT AND LOGIC</w:t>
+      </w:r>
+    </w:p>
+    <w:p>
+      <w:pPr>
+        <w:rPr>
+          <w:b/>
+        </w:rPr>
+      </w:pPr>
+    </w:p>
+    <w:p>
+      <w:pPr>
+        <w:pStyle w:val="ListParagraph"/>
+        <w:numPr>
+          <w:ilvl w:val="0"/>
+          <w:numId w:val="4"/>
+        </w:numPr>
+        <w:rPr>
+          <w:sz w:val="32"/>
+          <w:szCs w:val="32"/>
+        </w:rPr>
+      </w:pPr>
+      <w:r>
+        <w:rPr>
+          <w:sz w:val="32"/>
+          <w:szCs w:val="32"/>
+        </w:rPr>
+        <w:t>System Libraries used:</w:t>
+      </w:r>
+    </w:p>
+    <w:p>
+      <w:pPr>
+        <w:pStyle w:val="ListParagraph"/>
+        <w:numPr>
+          <w:ilvl w:val="1"/>
+          <w:numId w:val="4"/>
+        </w:numPr>
+        <w:rPr>
+          <w:sz w:val="32"/>
+          <w:szCs w:val="32"/>
+        </w:rPr>
+      </w:pPr>
+      <w:proofErr w:type="spellStart"/>
+      <w:r>
+        <w:rPr>
+          <w:sz w:val="32"/>
+          <w:szCs w:val="32"/>
+        </w:rPr>
+        <w:t>Iostream</w:t>
+      </w:r>
+      <w:proofErr w:type="spellEnd"/>
+      <w:r>
+        <w:rPr>
+          <w:sz w:val="32"/>
+          <w:szCs w:val="32"/>
+        </w:rPr>
+        <w:t xml:space="preserve"> -&gt; C++ library deals with namespace </w:t>
+      </w:r>
+      <w:proofErr w:type="spellStart"/>
+      <w:r>
+        <w:rPr>
+          <w:sz w:val="32"/>
+          <w:szCs w:val="32"/>
+        </w:rPr>
+        <w:t>std</w:t>
+      </w:r>
+      <w:proofErr w:type="spellEnd"/>
+      <w:r>
+        <w:rPr>
+          <w:sz w:val="32"/>
+          <w:szCs w:val="32"/>
+        </w:rPr>
+        <w:t xml:space="preserve"> </w:t>
+      </w:r>
+    </w:p>
+    <w:p>
+      <w:pPr>
+        <w:pStyle w:val="ListParagraph"/>
+        <w:numPr>
+          <w:ilvl w:val="1"/>
+          <w:numId w:val="4"/>
+        </w:numPr>
+        <w:rPr>
+          <w:sz w:val="32"/>
+          <w:szCs w:val="32"/>
+        </w:rPr>
+      </w:pPr>
+      <w:proofErr w:type="spellStart"/>
+      <w:proofErr w:type="gramStart"/>
+      <w:r>
+        <w:rPr>
+          <w:sz w:val="32"/>
+          <w:szCs w:val="32"/>
+        </w:rPr>
+        <w:t>cstdlib</w:t>
+      </w:r>
+      <w:proofErr w:type="spellEnd"/>
+      <w:proofErr w:type="gramEnd"/>
+      <w:r>
+        <w:rPr>
+          <w:sz w:val="32"/>
+          <w:szCs w:val="32"/>
+        </w:rPr>
+        <w:t xml:space="preserve"> -&gt; C++ standard library</w:t>
+      </w:r>
+    </w:p>
+    <w:p>
+      <w:pPr>
+        <w:pStyle w:val="ListParagraph"/>
+        <w:numPr>
+          <w:ilvl w:val="1"/>
+          <w:numId w:val="4"/>
+        </w:numPr>
+        <w:rPr>
+          <w:sz w:val="32"/>
+          <w:szCs w:val="32"/>
+        </w:rPr>
+      </w:pPr>
+      <w:proofErr w:type="spellStart"/>
+      <w:proofErr w:type="gramStart"/>
+      <w:r>
+        <w:rPr>
+          <w:sz w:val="32"/>
+          <w:szCs w:val="32"/>
+        </w:rPr>
+        <w:t>fstream</w:t>
+      </w:r>
+      <w:proofErr w:type="spellEnd"/>
+      <w:proofErr w:type="gramEnd"/>
+      <w:r>
+        <w:rPr>
+          <w:sz w:val="32"/>
+          <w:szCs w:val="32"/>
+        </w:rPr>
+        <w:t xml:space="preserve"> -&gt; file </w:t>
+      </w:r>
+      <w:proofErr w:type="spellStart"/>
+      <w:r>
+        <w:rPr>
+          <w:sz w:val="32"/>
+          <w:szCs w:val="32"/>
+        </w:rPr>
+        <w:t>i</w:t>
+      </w:r>
+      <w:proofErr w:type="spellEnd"/>
+      <w:r>
+        <w:rPr>
+          <w:sz w:val="32"/>
+          <w:szCs w:val="32"/>
+        </w:rPr>
+        <w:t>/o, write to file</w:t>
+      </w:r>
+    </w:p>
+    <w:p>
+      <w:pPr>
+        <w:pStyle w:val="ListParagraph"/>
+        <w:numPr>
+          <w:ilvl w:val="1"/>
+          <w:numId w:val="4"/>
+        </w:numPr>
+        <w:rPr>
+          <w:sz w:val="32"/>
+          <w:szCs w:val="32"/>
+        </w:rPr>
+      </w:pPr>
+      <w:proofErr w:type="spellStart"/>
+      <w:proofErr w:type="gramStart"/>
+      <w:r>
+        <w:rPr>
+          <w:sz w:val="32"/>
+          <w:szCs w:val="32"/>
+        </w:rPr>
+        <w:t>ctime</w:t>
+      </w:r>
+      <w:proofErr w:type="spellEnd"/>
+      <w:proofErr w:type="gramEnd"/>
+      <w:r>
+        <w:rPr>
+          <w:sz w:val="32"/>
+          <w:szCs w:val="32"/>
+        </w:rPr>
+        <w:t xml:space="preserve"> -&gt; </w:t>
+      </w:r>
+      <w:proofErr w:type="spellStart"/>
+      <w:r>
+        <w:rPr>
+          <w:sz w:val="32"/>
+          <w:szCs w:val="32"/>
+        </w:rPr>
+        <w:t>ctime</w:t>
+      </w:r>
+      <w:proofErr w:type="spellEnd"/>
+      <w:r>
+        <w:rPr>
+          <w:sz w:val="32"/>
+          <w:szCs w:val="32"/>
+        </w:rPr>
+        <w:t xml:space="preserve"> library helps generate the random values.</w:t>
+      </w:r>
+      <w:r>
+        <w:rPr>
+          <w:sz w:val="32"/>
+          <w:szCs w:val="32"/>
+        </w:rPr>
+        <w:t xml:space="preserve"> </w:t>
+      </w:r>
+    </w:p>
+    <w:p>
+      <w:pPr>
+        <w:pStyle w:val="ListParagraph"/>
+        <w:numPr>
+          <w:ilvl w:val="0"/>
+          <w:numId w:val="4"/>
+        </w:numPr>
+        <w:rPr>
+          <w:sz w:val="32"/>
+          <w:szCs w:val="32"/>
+        </w:rPr>
+      </w:pPr>
+      <w:r>
+        <w:rPr>
+          <w:sz w:val="32"/>
+          <w:szCs w:val="32"/>
+        </w:rPr>
+        <w:t>Global Variable:</w:t>
+      </w:r>
+    </w:p>
+    <w:p>
+      <w:pPr>
+        <w:pStyle w:val="ListParagraph"/>
+        <w:numPr>
+          <w:ilvl w:val="1"/>
+          <w:numId w:val="4"/>
+        </w:numPr>
+        <w:rPr>
+          <w:sz w:val="32"/>
+          <w:szCs w:val="32"/>
+        </w:rPr>
+      </w:pPr>
+      <w:proofErr w:type="spellStart"/>
+      <w:proofErr w:type="gramStart"/>
+      <w:r>
+        <w:rPr>
+          <w:sz w:val="32"/>
+          <w:szCs w:val="32"/>
+        </w:rPr>
+        <w:t>ofstream</w:t>
+      </w:r>
+      <w:proofErr w:type="spellEnd"/>
+      <w:proofErr w:type="gramEnd"/>
+      <w:r>
+        <w:rPr>
+          <w:sz w:val="32"/>
+          <w:szCs w:val="32"/>
+        </w:rPr>
+        <w:t xml:space="preserve"> file -&gt; purpose to write results to file also implemented inside functions.</w:t>
+      </w:r>
+    </w:p>
+    <w:p>
+      <w:pPr>
+        <w:pStyle w:val="ListParagraph"/>
+        <w:numPr>
+          <w:ilvl w:val="0"/>
+          <w:numId w:val="4"/>
+        </w:numPr>
+        <w:rPr>
+          <w:sz w:val="32"/>
+          <w:szCs w:val="32"/>
+        </w:rPr>
+      </w:pPr>
+      <w:r>
+        <w:rPr>
+          <w:sz w:val="32"/>
+          <w:szCs w:val="32"/>
+        </w:rPr>
+        <w:t>Function Prototypes:</w:t>
+      </w:r>
+    </w:p>
+    <w:p>
+      <w:pPr>
+        <w:pStyle w:val="ListParagraph"/>
+        <w:numPr>
+          <w:ilvl w:val="1"/>
+          <w:numId w:val="4"/>
+        </w:numPr>
+        <w:rPr>
+          <w:sz w:val="32"/>
+          <w:szCs w:val="32"/>
+        </w:rPr>
+      </w:pPr>
+      <w:proofErr w:type="spellStart"/>
+      <w:proofErr w:type="gramStart"/>
+      <w:r>
+        <w:rPr>
+          <w:sz w:val="32"/>
+          <w:szCs w:val="32"/>
+        </w:rPr>
+        <w:t>userIn</w:t>
+      </w:r>
+      <w:proofErr w:type="spellEnd"/>
+      <w:proofErr w:type="gramEnd"/>
+      <w:r>
+        <w:rPr>
+          <w:sz w:val="32"/>
+          <w:szCs w:val="32"/>
+        </w:rPr>
+        <w:t xml:space="preserve"> </w:t>
+      </w:r>
+      <w:r>
+        <w:rPr>
+          <w:sz w:val="32"/>
+          <w:szCs w:val="32"/>
+        </w:rPr>
+        <w:t xml:space="preserve"> </w:t>
+      </w:r>
+      <w:r>
+        <w:rPr>
+          <w:sz w:val="32"/>
+          <w:szCs w:val="32"/>
+        </w:rPr>
+        <w:t>-&gt; user decision to play game again</w:t>
+      </w:r>
+    </w:p>
+    <w:p>
+      <w:pPr>
+        <w:pStyle w:val="ListParagraph"/>
+        <w:numPr>
+          <w:ilvl w:val="1"/>
+          <w:numId w:val="4"/>
+        </w:numPr>
+        <w:rPr>
+          <w:sz w:val="32"/>
+          <w:szCs w:val="32"/>
+        </w:rPr>
+      </w:pPr>
+      <w:proofErr w:type="spellStart"/>
+      <w:proofErr w:type="gramStart"/>
+      <w:r>
+        <w:rPr>
+          <w:sz w:val="32"/>
+          <w:szCs w:val="32"/>
+        </w:rPr>
+        <w:t>hitStay</w:t>
+      </w:r>
+      <w:proofErr w:type="spellEnd"/>
+      <w:proofErr w:type="gramEnd"/>
+      <w:r>
+        <w:rPr>
+          <w:sz w:val="32"/>
+          <w:szCs w:val="32"/>
+        </w:rPr>
+        <w:t xml:space="preserve"> -&gt; Player chooses to hit or stay</w:t>
+      </w:r>
+    </w:p>
+    <w:p>
+      <w:pPr>
+        <w:pStyle w:val="ListParagraph"/>
+        <w:numPr>
+          <w:ilvl w:val="1"/>
+          <w:numId w:val="4"/>
+        </w:numPr>
+        <w:rPr>
+          <w:sz w:val="32"/>
+          <w:szCs w:val="32"/>
+        </w:rPr>
+      </w:pPr>
+      <w:r>
+        <w:rPr>
+          <w:sz w:val="32"/>
+          <w:szCs w:val="32"/>
+        </w:rPr>
+        <w:t xml:space="preserve"> </w:t>
+      </w:r>
+      <w:proofErr w:type="spellStart"/>
+      <w:proofErr w:type="gramStart"/>
+      <w:r>
+        <w:rPr>
+          <w:sz w:val="32"/>
+          <w:szCs w:val="32"/>
+        </w:rPr>
+        <w:t>dDeal</w:t>
+      </w:r>
+      <w:proofErr w:type="spellEnd"/>
+      <w:proofErr w:type="gramEnd"/>
+      <w:r>
+        <w:rPr>
+          <w:sz w:val="32"/>
+          <w:szCs w:val="32"/>
+        </w:rPr>
+        <w:t xml:space="preserve"> -&gt; Dealer cards are reveal and third card is dealt</w:t>
+      </w:r>
+    </w:p>
+    <w:p>
+      <w:pPr>
+        <w:pStyle w:val="ListParagraph"/>
+        <w:numPr>
+          <w:ilvl w:val="1"/>
+          <w:numId w:val="4"/>
+        </w:numPr>
+        <w:rPr>
+          <w:sz w:val="32"/>
+          <w:szCs w:val="32"/>
+        </w:rPr>
+      </w:pPr>
+      <w:r>
+        <w:rPr>
+          <w:sz w:val="32"/>
+          <w:szCs w:val="32"/>
+        </w:rPr>
+        <w:t xml:space="preserve"> </w:t>
+      </w:r>
+      <w:proofErr w:type="gramStart"/>
+      <w:r>
+        <w:rPr>
+          <w:sz w:val="32"/>
+          <w:szCs w:val="32"/>
+        </w:rPr>
+        <w:t>win</w:t>
+      </w:r>
+      <w:proofErr w:type="gramEnd"/>
+      <w:r>
+        <w:rPr>
+          <w:sz w:val="32"/>
+          <w:szCs w:val="32"/>
+        </w:rPr>
+        <w:t>-&gt; Player wins</w:t>
+      </w:r>
+    </w:p>
+    <w:p>
+      <w:pPr>
+        <w:pStyle w:val="ListParagraph"/>
+        <w:numPr>
+          <w:ilvl w:val="1"/>
+          <w:numId w:val="4"/>
+        </w:numPr>
+        <w:rPr>
+          <w:sz w:val="32"/>
+          <w:szCs w:val="32"/>
+        </w:rPr>
+      </w:pPr>
+      <w:r>
+        <w:rPr>
+          <w:sz w:val="32"/>
+          <w:szCs w:val="32"/>
+        </w:rPr>
+        <w:t xml:space="preserve"> </w:t>
+      </w:r>
+      <w:proofErr w:type="gramStart"/>
+      <w:r>
+        <w:rPr>
+          <w:sz w:val="32"/>
+          <w:szCs w:val="32"/>
+        </w:rPr>
+        <w:t>lose</w:t>
+      </w:r>
+      <w:proofErr w:type="gramEnd"/>
+      <w:r>
+        <w:rPr>
+          <w:sz w:val="32"/>
+          <w:szCs w:val="32"/>
+        </w:rPr>
+        <w:t xml:space="preserve"> -&gt; Player loses</w:t>
+      </w:r>
+    </w:p>
+    <w:p>
+      <w:pPr>
+        <w:pStyle w:val="ListParagraph"/>
+        <w:numPr>
+          <w:ilvl w:val="1"/>
+          <w:numId w:val="4"/>
+        </w:numPr>
+        <w:rPr>
+          <w:sz w:val="32"/>
+          <w:szCs w:val="32"/>
+        </w:rPr>
+      </w:pPr>
+      <w:r>
+        <w:rPr>
+          <w:sz w:val="32"/>
+          <w:szCs w:val="32"/>
+        </w:rPr>
+        <w:t xml:space="preserve"> </w:t>
+      </w:r>
+      <w:proofErr w:type="spellStart"/>
+      <w:proofErr w:type="gramStart"/>
+      <w:r>
+        <w:rPr>
+          <w:sz w:val="32"/>
+          <w:szCs w:val="32"/>
+        </w:rPr>
+        <w:t>bJack</w:t>
+      </w:r>
+      <w:proofErr w:type="spellEnd"/>
+      <w:proofErr w:type="gramEnd"/>
+      <w:r>
+        <w:rPr>
+          <w:sz w:val="32"/>
+          <w:szCs w:val="32"/>
+        </w:rPr>
+        <w:t xml:space="preserve"> -&gt; Player or dealer hit blackjacks</w:t>
+      </w:r>
+    </w:p>
+    <w:p>
+      <w:pPr>
+        <w:pStyle w:val="ListParagraph"/>
+        <w:numPr>
+          <w:ilvl w:val="1"/>
+          <w:numId w:val="4"/>
+        </w:numPr>
+        <w:rPr>
+          <w:sz w:val="32"/>
+          <w:szCs w:val="32"/>
+        </w:rPr>
+      </w:pPr>
+      <w:r>
+        <w:rPr>
+          <w:sz w:val="32"/>
+          <w:szCs w:val="32"/>
+        </w:rPr>
+        <w:t xml:space="preserve"> </w:t>
+      </w:r>
+      <w:proofErr w:type="spellStart"/>
+      <w:proofErr w:type="gramStart"/>
+      <w:r>
+        <w:rPr>
+          <w:sz w:val="32"/>
+          <w:szCs w:val="32"/>
+        </w:rPr>
+        <w:t>pBust</w:t>
+      </w:r>
+      <w:proofErr w:type="spellEnd"/>
+      <w:proofErr w:type="gramEnd"/>
+      <w:r>
+        <w:rPr>
+          <w:sz w:val="32"/>
+          <w:szCs w:val="32"/>
+        </w:rPr>
+        <w:t xml:space="preserve"> -&gt; Player bust sum is over 21</w:t>
+      </w:r>
+    </w:p>
+    <w:p>
+      <w:pPr>
+        <w:pStyle w:val="ListParagraph"/>
+        <w:numPr>
+          <w:ilvl w:val="1"/>
+          <w:numId w:val="4"/>
+        </w:numPr>
+        <w:rPr>
+          <w:sz w:val="32"/>
+          <w:szCs w:val="32"/>
+        </w:rPr>
+      </w:pPr>
+      <w:r>
+        <w:rPr>
+          <w:sz w:val="32"/>
+          <w:szCs w:val="32"/>
+        </w:rPr>
+        <w:t xml:space="preserve"> </w:t>
+      </w:r>
+      <w:proofErr w:type="spellStart"/>
+      <w:proofErr w:type="gramStart"/>
+      <w:r>
+        <w:rPr>
+          <w:sz w:val="32"/>
+          <w:szCs w:val="32"/>
+        </w:rPr>
+        <w:t>dBust</w:t>
+      </w:r>
+      <w:proofErr w:type="spellEnd"/>
+      <w:proofErr w:type="gramEnd"/>
+      <w:r>
+        <w:rPr>
+          <w:sz w:val="32"/>
+          <w:szCs w:val="32"/>
+        </w:rPr>
+        <w:t xml:space="preserve"> -&gt; Dealer bust sum is over 21</w:t>
+      </w:r>
+    </w:p>
+    <w:p>
+      <w:pPr>
+        <w:pStyle w:val="ListParagraph"/>
+        <w:numPr>
+          <w:ilvl w:val="1"/>
+          <w:numId w:val="4"/>
+        </w:numPr>
+        <w:rPr>
+          <w:sz w:val="32"/>
+          <w:szCs w:val="32"/>
+        </w:rPr>
+      </w:pPr>
+      <w:r>
+        <w:rPr>
+          <w:sz w:val="32"/>
+          <w:szCs w:val="32"/>
+        </w:rPr>
+        <w:t xml:space="preserve"> </w:t>
+      </w:r>
+      <w:proofErr w:type="gramStart"/>
+      <w:r>
+        <w:rPr>
+          <w:sz w:val="32"/>
+          <w:szCs w:val="32"/>
+        </w:rPr>
+        <w:t>push</w:t>
+      </w:r>
+      <w:proofErr w:type="gramEnd"/>
+      <w:r>
+        <w:rPr>
+          <w:sz w:val="32"/>
+          <w:szCs w:val="32"/>
+        </w:rPr>
+        <w:t xml:space="preserve"> -&gt; Game push dealer sum equals player sum</w:t>
+      </w:r>
+    </w:p>
+    <w:p>
+      <w:pPr>
+        <w:pStyle w:val="ListParagraph"/>
+        <w:numPr>
+          <w:ilvl w:val="0"/>
+          <w:numId w:val="4"/>
+        </w:numPr>
+        <w:rPr>
+          <w:sz w:val="32"/>
+          <w:szCs w:val="32"/>
+        </w:rPr>
+      </w:pPr>
+      <w:r>
+        <w:rPr>
+          <w:sz w:val="32"/>
+          <w:szCs w:val="32"/>
+        </w:rPr>
+        <w:t>Variables Declared:</w:t>
+      </w:r>
+    </w:p>
+    <w:p>
+      <w:pPr>
+        <w:pStyle w:val="ListParagraph"/>
+        <w:numPr>
+          <w:ilvl w:val="1"/>
+          <w:numId w:val="4"/>
+        </w:numPr>
+        <w:rPr>
+          <w:sz w:val="32"/>
+          <w:szCs w:val="32"/>
+        </w:rPr>
+      </w:pPr>
+      <w:proofErr w:type="gramStart"/>
+      <w:r>
+        <w:rPr>
+          <w:sz w:val="32"/>
+          <w:szCs w:val="32"/>
+        </w:rPr>
+        <w:t>card1</w:t>
+      </w:r>
+      <w:proofErr w:type="gramEnd"/>
+      <w:r>
+        <w:rPr>
+          <w:sz w:val="32"/>
+          <w:szCs w:val="32"/>
+        </w:rPr>
+        <w:t xml:space="preserve"> -&gt; Player card1.</w:t>
+      </w:r>
+    </w:p>
+    <w:p>
+      <w:pPr>
+        <w:pStyle w:val="ListParagraph"/>
+        <w:numPr>
+          <w:ilvl w:val="1"/>
+          <w:numId w:val="4"/>
+        </w:numPr>
+        <w:rPr>
+          <w:sz w:val="32"/>
+          <w:szCs w:val="32"/>
+        </w:rPr>
+      </w:pPr>
+      <w:proofErr w:type="gramStart"/>
+      <w:r>
+        <w:rPr>
+          <w:sz w:val="32"/>
+          <w:szCs w:val="32"/>
+        </w:rPr>
+        <w:t>card2</w:t>
+      </w:r>
+      <w:proofErr w:type="gramEnd"/>
+      <w:r>
+        <w:rPr>
+          <w:sz w:val="32"/>
+          <w:szCs w:val="32"/>
+        </w:rPr>
+        <w:t xml:space="preserve"> -&gt;Player card 2</w:t>
+      </w:r>
+    </w:p>
+    <w:p>
+      <w:pPr>
+        <w:pStyle w:val="ListParagraph"/>
+        <w:numPr>
+          <w:ilvl w:val="1"/>
+          <w:numId w:val="4"/>
+        </w:numPr>
+        <w:rPr>
+          <w:sz w:val="32"/>
+          <w:szCs w:val="32"/>
+        </w:rPr>
+      </w:pPr>
+      <w:proofErr w:type="gramStart"/>
+      <w:r>
+        <w:rPr>
+          <w:sz w:val="32"/>
+          <w:szCs w:val="32"/>
+        </w:rPr>
+        <w:t>dcard1</w:t>
+      </w:r>
+      <w:proofErr w:type="gramEnd"/>
+      <w:r>
+        <w:rPr>
+          <w:sz w:val="32"/>
+          <w:szCs w:val="32"/>
+        </w:rPr>
+        <w:t xml:space="preserve"> -&gt; Dealer card 1</w:t>
+      </w:r>
+    </w:p>
+    <w:p>
+      <w:pPr>
+        <w:pStyle w:val="ListParagraph"/>
+        <w:numPr>
+          <w:ilvl w:val="1"/>
+          <w:numId w:val="4"/>
+        </w:numPr>
+        <w:rPr>
+          <w:sz w:val="32"/>
+          <w:szCs w:val="32"/>
+        </w:rPr>
+      </w:pPr>
+      <w:proofErr w:type="gramStart"/>
+      <w:r>
+        <w:rPr>
+          <w:sz w:val="32"/>
+          <w:szCs w:val="32"/>
+        </w:rPr>
+        <w:t>dcard2</w:t>
+      </w:r>
+      <w:proofErr w:type="gramEnd"/>
+      <w:r>
+        <w:rPr>
+          <w:sz w:val="32"/>
+          <w:szCs w:val="32"/>
+        </w:rPr>
+        <w:t xml:space="preserve"> -&gt; Dealer card 2</w:t>
+      </w:r>
+    </w:p>
+    <w:p>
+      <w:pPr>
+        <w:pStyle w:val="ListParagraph"/>
+        <w:numPr>
+          <w:ilvl w:val="1"/>
+          <w:numId w:val="4"/>
+        </w:numPr>
+        <w:rPr>
+          <w:sz w:val="32"/>
+          <w:szCs w:val="32"/>
+        </w:rPr>
+      </w:pPr>
+      <w:proofErr w:type="spellStart"/>
+      <w:proofErr w:type="gramStart"/>
+      <w:r>
+        <w:rPr>
+          <w:sz w:val="32"/>
+          <w:szCs w:val="32"/>
+        </w:rPr>
+        <w:t>dSum</w:t>
+      </w:r>
+      <w:proofErr w:type="spellEnd"/>
+      <w:proofErr w:type="gramEnd"/>
+      <w:r>
+        <w:rPr>
+          <w:sz w:val="32"/>
+          <w:szCs w:val="32"/>
+        </w:rPr>
+        <w:t xml:space="preserve"> -&gt; Dealer sum</w:t>
+      </w:r>
+    </w:p>
+    <w:p>
+      <w:pPr>
+        <w:pStyle w:val="ListParagraph"/>
+        <w:numPr>
+          <w:ilvl w:val="1"/>
+          <w:numId w:val="4"/>
+        </w:numPr>
+        <w:rPr>
+          <w:sz w:val="32"/>
+          <w:szCs w:val="32"/>
+        </w:rPr>
+      </w:pPr>
+      <w:proofErr w:type="gramStart"/>
+      <w:r>
+        <w:rPr>
+          <w:sz w:val="32"/>
+          <w:szCs w:val="32"/>
+        </w:rPr>
+        <w:t>hit</w:t>
+      </w:r>
+      <w:proofErr w:type="gramEnd"/>
+      <w:r>
+        <w:rPr>
+          <w:sz w:val="32"/>
+          <w:szCs w:val="32"/>
+        </w:rPr>
+        <w:t xml:space="preserve"> -&gt; Player hit</w:t>
+      </w:r>
+    </w:p>
+    <w:p>
+      <w:pPr>
+        <w:pStyle w:val="ListParagraph"/>
+        <w:numPr>
+          <w:ilvl w:val="1"/>
+          <w:numId w:val="4"/>
+        </w:numPr>
+        <w:rPr>
+          <w:sz w:val="32"/>
+          <w:szCs w:val="32"/>
+        </w:rPr>
+      </w:pPr>
+      <w:proofErr w:type="spellStart"/>
+      <w:proofErr w:type="gramStart"/>
+      <w:r>
+        <w:rPr>
+          <w:sz w:val="32"/>
+          <w:szCs w:val="32"/>
+        </w:rPr>
+        <w:t>pSum</w:t>
+      </w:r>
+      <w:proofErr w:type="spellEnd"/>
+      <w:proofErr w:type="gramEnd"/>
+      <w:r>
+        <w:rPr>
+          <w:sz w:val="32"/>
+          <w:szCs w:val="32"/>
+        </w:rPr>
+        <w:t xml:space="preserve"> -&gt;Player sum</w:t>
+      </w:r>
+    </w:p>
+    <w:p>
+      <w:pPr>
+        <w:pStyle w:val="ListParagraph"/>
+        <w:numPr>
+          <w:ilvl w:val="1"/>
+          <w:numId w:val="4"/>
+        </w:numPr>
+        <w:rPr>
+          <w:sz w:val="32"/>
+          <w:szCs w:val="32"/>
+        </w:rPr>
+      </w:pPr>
+      <w:proofErr w:type="gramStart"/>
+      <w:r>
+        <w:rPr>
+          <w:sz w:val="32"/>
+          <w:szCs w:val="32"/>
+        </w:rPr>
+        <w:t>count</w:t>
+      </w:r>
+      <w:proofErr w:type="gramEnd"/>
+      <w:r>
+        <w:rPr>
+          <w:sz w:val="32"/>
+          <w:szCs w:val="32"/>
+        </w:rPr>
+        <w:t xml:space="preserve"> -&gt; G</w:t>
+      </w:r>
+      <w:r>
+        <w:rPr>
+          <w:sz w:val="32"/>
+          <w:szCs w:val="32"/>
+        </w:rPr>
+        <w:t>ame counter</w:t>
+      </w:r>
+    </w:p>
+    <w:p>
+      <w:pPr>
+        <w:pStyle w:val="ListParagraph"/>
+        <w:numPr>
+          <w:ilvl w:val="1"/>
+          <w:numId w:val="4"/>
+        </w:numPr>
+        <w:rPr>
+          <w:sz w:val="32"/>
+          <w:szCs w:val="32"/>
+        </w:rPr>
+      </w:pPr>
+      <w:proofErr w:type="gramStart"/>
+      <w:r>
+        <w:rPr>
+          <w:sz w:val="32"/>
+          <w:szCs w:val="32"/>
+        </w:rPr>
+        <w:t>name</w:t>
+      </w:r>
+      <w:proofErr w:type="gramEnd"/>
+      <w:r>
+        <w:rPr>
+          <w:sz w:val="32"/>
+          <w:szCs w:val="32"/>
+        </w:rPr>
+        <w:t xml:space="preserve"> -&gt; Player name</w:t>
+      </w:r>
+    </w:p>
+    <w:p>
+      <w:pPr>
+        <w:pStyle w:val="ListParagraph"/>
+        <w:numPr>
+          <w:ilvl w:val="0"/>
+          <w:numId w:val="4"/>
+        </w:numPr>
+        <w:rPr>
+          <w:sz w:val="32"/>
+          <w:szCs w:val="32"/>
+        </w:rPr>
+      </w:pPr>
+      <w:r>
+        <w:rPr>
+          <w:sz w:val="32"/>
+          <w:szCs w:val="32"/>
+        </w:rPr>
+        <w:t>Greeting and get user name.</w:t>
+      </w:r>
+    </w:p>
+    <w:p>
+      <w:pPr>
+        <w:pStyle w:val="ListParagraph"/>
+        <w:numPr>
+          <w:ilvl w:val="0"/>
+          <w:numId w:val="4"/>
+        </w:numPr>
+        <w:rPr>
+          <w:sz w:val="32"/>
+          <w:szCs w:val="32"/>
+        </w:rPr>
+      </w:pPr>
+      <w:r>
+        <w:rPr>
+          <w:sz w:val="32"/>
+          <w:szCs w:val="32"/>
+        </w:rPr>
+        <w:t>Write info to file.</w:t>
+      </w:r>
+    </w:p>
+    <w:p>
+      <w:pPr>
+        <w:pStyle w:val="ListParagraph"/>
+        <w:numPr>
+          <w:ilvl w:val="0"/>
+          <w:numId w:val="4"/>
+        </w:numPr>
+        <w:rPr>
+          <w:sz w:val="32"/>
+          <w:szCs w:val="32"/>
+        </w:rPr>
+      </w:pPr>
+      <w:proofErr w:type="gramStart"/>
+      <w:r>
+        <w:rPr>
+          <w:sz w:val="32"/>
+          <w:szCs w:val="32"/>
+        </w:rPr>
+        <w:t>do</w:t>
+      </w:r>
+      <w:proofErr w:type="gramEnd"/>
+      <w:r>
+        <w:rPr>
+          <w:sz w:val="32"/>
+          <w:szCs w:val="32"/>
+        </w:rPr>
+        <w:t xml:space="preserve"> –while uses char variable  “</w:t>
+      </w:r>
+      <w:proofErr w:type="spellStart"/>
+      <w:r>
+        <w:rPr>
+          <w:sz w:val="32"/>
+          <w:szCs w:val="32"/>
+        </w:rPr>
+        <w:t>userIn</w:t>
+      </w:r>
+      <w:proofErr w:type="spellEnd"/>
+      <w:r>
+        <w:rPr>
+          <w:sz w:val="32"/>
+          <w:szCs w:val="32"/>
+        </w:rPr>
+        <w:t>” to prompt player to end game or to continue.</w:t>
+      </w:r>
+    </w:p>
+    <w:p>
+      <w:pPr>
+        <w:pStyle w:val="ListParagraph"/>
+        <w:numPr>
+          <w:ilvl w:val="0"/>
+          <w:numId w:val="4"/>
+        </w:numPr>
+        <w:rPr>
+          <w:sz w:val="32"/>
+          <w:szCs w:val="32"/>
+        </w:rPr>
+      </w:pPr>
+      <w:r>
+        <w:rPr>
+          <w:sz w:val="32"/>
+          <w:szCs w:val="32"/>
+        </w:rPr>
+        <w:t xml:space="preserve">Random numbers are generated for both dealer and player first two cards in </w:t>
+      </w:r>
+      <w:proofErr w:type="gramStart"/>
+      <w:r>
+        <w:rPr>
+          <w:sz w:val="32"/>
+          <w:szCs w:val="32"/>
+        </w:rPr>
+        <w:t>a for</w:t>
+      </w:r>
+      <w:proofErr w:type="gramEnd"/>
+      <w:r>
+        <w:rPr>
+          <w:sz w:val="32"/>
+          <w:szCs w:val="32"/>
+        </w:rPr>
+        <w:t xml:space="preserve"> loop, which loops about 52 times. The number 52 was chosen because it resembles a 52 deck of cards. Also sum is calculated right after first two cards are dealt.</w:t>
+      </w:r>
+    </w:p>
+    <w:p>
+      <w:pPr>
+        <w:pStyle w:val="ListParagraph"/>
+        <w:numPr>
+          <w:ilvl w:val="0"/>
+          <w:numId w:val="4"/>
+        </w:numPr>
+      </w:pPr>
+      <w:r>
+        <w:rPr>
+          <w:noProof/>
+          <w:sz w:val="32"/>
+          <w:szCs w:val="32"/>
+        </w:rPr>
+        <w:drawing>
+          <wp:anchor distT="0" distB="0" distL="114300" distR="114300" simplePos="0" relativeHeight="251662336" behindDoc="0" locked="0" layoutInCell="1" allowOverlap="1" wp14:anchorId="77827A1D" wp14:editId="60B5FEE9">
+            <wp:simplePos x="0" y="0"/>
+            <wp:positionH relativeFrom="column">
+              <wp:posOffset>228600</wp:posOffset>
+            </wp:positionH>
+            <wp:positionV relativeFrom="paragraph">
+              <wp:posOffset>1075690</wp:posOffset>
+            </wp:positionV>
+            <wp:extent cx="5143500" cy="4458335"/>
+            <wp:effectExtent l="0" t="0" r="12700" b="12065"/>
+            <wp:wrapTight wrapText="bothSides">
+              <wp:wrapPolygon edited="0">
+                <wp:start x="0" y="0"/>
+                <wp:lineTo x="0" y="21535"/>
+                <wp:lineTo x="21547" y="21535"/>
+                <wp:lineTo x="21547" y="0"/>
+                <wp:lineTo x="0" y="0"/>
+              </wp:wrapPolygon>
+            </wp:wrapTight>
+            <wp:docPr id="5" name="Picture 5" descr="Macintosh HD:Users:iMACLOUI:Desktop:Screen Shot 2015-07-22 at 12.57.56 AM.png"/>
+            <wp:cNvGraphicFramePr>
+              <a:graphicFrameLocks xmlns:a="http://schemas.openxmlformats.org/drawingml/2006/main" noChangeAspect="1"/>
+            </wp:cNvGraphicFramePr>
+            <a:graphic xmlns:a="http://schemas.openxmlformats.org/drawingml/2006/main">
+              <a:graphicData uri="http://schemas.openxmlformats.org/drawingml/2006/picture">
+                <pic:pic xmlns:pic="http://schemas.openxmlformats.org/drawingml/2006/picture">
+                  <pic:nvPicPr>
+                    <pic:cNvPr id="0" name="Picture 6" descr="Macintosh HD:Users:iMACLOUI:Desktop:Screen Shot 2015-07-22 at 12.57.56 AM.png"/>
+                    <pic:cNvPicPr>
+                      <a:picLocks noChangeAspect="1" noChangeArrowheads="1"/>
+                    </pic:cNvPicPr>
+                  </pic:nvPicPr>
+                  <pic:blipFill>
+                    <a:blip r:embed="rId12">
+                      <a:extLst>
+                        <a:ext uri="{28A0092B-C50C-407E-A947-70E740481C1C}">
+                          <a14:useLocalDpi xmlns:a14="http://schemas.microsoft.com/office/drawing/2010/main" val="0"/>
+                        </a:ext>
+                      </a:extLst>
+                    </a:blip>
+                    <a:srcRect/>
+                    <a:stretch>
+                      <a:fillRect/>
+                    </a:stretch>
+                  </pic:blipFill>
+                  <pic:spPr bwMode="auto">
+                    <a:xfrm>
+                      <a:off x="0" y="0"/>
+                      <a:ext cx="5143500" cy="4458335"/>
+                    </a:xfrm>
+                    <a:prstGeom prst="rect">
+                      <a:avLst/>
+                    </a:prstGeom>
+                    <a:noFill/>
+                    <a:ln>
+                      <a:noFill/>
+                    </a:ln>
+                    <a:extLst>
+                      <a:ext uri="{FAA26D3D-D897-4be2-8F04-BA451C77F1D7}">
+                        <ma14:placeholderFlag xmlns:ma14="http://schemas.microsoft.com/office/mac/drawingml/2011/main"/>
+                      </a:ext>
+                    </a:extLst>
+                  </pic:spPr>
+                </pic:pic>
+              </a:graphicData>
+            </a:graphic>
+            <wp14:sizeRelH relativeFrom="page">
+              <wp14:pctWidth>0</wp14:pctWidth>
+            </wp14:sizeRelH>
+            <wp14:sizeRelV relativeFrom="page">
+              <wp14:pctHeight>0</wp14:pctHeight>
+            </wp14:sizeRelV>
+          </wp:anchor>
+        </w:drawing>
+      </w:r>
+      <w:r>
+        <w:rPr>
+          <w:sz w:val="32"/>
+          <w:szCs w:val="32"/>
+        </w:rPr>
+        <w:t>Basic</w:t>
+      </w:r>
+      <w:r>
+        <w:rPr>
+          <w:sz w:val="32"/>
+          <w:szCs w:val="32"/>
+        </w:rPr>
+        <w:t xml:space="preserve"> error checking, if not check both dealer and player have the possibility of having a sum greater than 21. Also</w:t>
+      </w:r>
+      <w:r>
+        <w:rPr>
+          <w:sz w:val="32"/>
+          <w:szCs w:val="32"/>
+        </w:rPr>
+        <w:t xml:space="preserve">, checks for </w:t>
+      </w:r>
+      <w:r>
+        <w:rPr>
+          <w:sz w:val="32"/>
+          <w:szCs w:val="32"/>
+        </w:rPr>
+        <w:t>blackjack from both the player and the dealer cards</w:t>
+      </w:r>
+      <w:r>
+        <w:rPr>
+          <w:sz w:val="32"/>
+          <w:szCs w:val="32"/>
+        </w:rPr>
+        <w:t xml:space="preserve"> and subtract 2 from sum</w:t>
+      </w:r>
+      <w:r>
+        <w:t>.</w:t>
+      </w:r>
+    </w:p>
+    <w:p/>
+    <w:p>
+      <w:pPr>
+        <w:pStyle w:val="ListParagraph"/>
+        <w:numPr>
+          <w:ilvl w:val="0"/>
+          <w:numId w:val="4"/>
+        </w:numPr>
+        <w:rPr>
+          <w:sz w:val="32"/>
+          <w:szCs w:val="32"/>
+        </w:rPr>
+      </w:pPr>
+      <w:r>
+        <w:rPr>
+          <w:sz w:val="32"/>
+          <w:szCs w:val="32"/>
+        </w:rPr>
+        <w:t>After Error checking, program proceeds to letting player choose either to hit or stay</w:t>
+      </w:r>
+      <w:proofErr w:type="gramStart"/>
+      <w:r>
+        <w:rPr>
+          <w:sz w:val="32"/>
+          <w:szCs w:val="32"/>
+        </w:rPr>
+        <w:t>.</w:t>
+      </w:r>
+      <w:r>
+        <w:rPr>
+          <w:sz w:val="32"/>
+          <w:szCs w:val="32"/>
+        </w:rPr>
+        <w:t>.</w:t>
+      </w:r>
+      <w:proofErr w:type="gramEnd"/>
+      <w:r>
+        <w:rPr>
+          <w:sz w:val="32"/>
+          <w:szCs w:val="32"/>
+        </w:rPr>
+        <w:t xml:space="preserve"> </w:t>
+      </w:r>
+    </w:p>
+    <w:p>
+      <w:pPr>
+        <w:rPr>
+          <w:sz w:val="32"/>
+          <w:szCs w:val="32"/>
+        </w:rPr>
+      </w:pPr>
+    </w:p>
+    <w:p>
+      <w:pPr>
+        <w:pStyle w:val="ListParagraph"/>
+        <w:numPr>
+          <w:ilvl w:val="0"/>
+          <w:numId w:val="4"/>
+        </w:numPr>
+        <w:rPr>
+          <w:sz w:val="32"/>
+          <w:szCs w:val="32"/>
+        </w:rPr>
+      </w:pPr>
+      <w:r>
+        <w:rPr>
+          <w:sz w:val="32"/>
+          <w:szCs w:val="32"/>
+        </w:rPr>
+        <w:t xml:space="preserve">If player choose to hit, </w:t>
+      </w:r>
+      <w:proofErr w:type="spellStart"/>
+      <w:r>
+        <w:rPr>
+          <w:sz w:val="32"/>
+          <w:szCs w:val="32"/>
+        </w:rPr>
+        <w:t>hitStay</w:t>
+      </w:r>
+      <w:proofErr w:type="spellEnd"/>
+      <w:r>
+        <w:rPr>
+          <w:sz w:val="32"/>
+          <w:szCs w:val="32"/>
+        </w:rPr>
+        <w:t xml:space="preserve"> function</w:t>
+      </w:r>
+      <w:r>
+        <w:rPr>
+          <w:sz w:val="32"/>
+          <w:szCs w:val="32"/>
+        </w:rPr>
+        <w:t xml:space="preserve"> </w:t>
+      </w:r>
+      <w:r>
+        <w:rPr>
+          <w:sz w:val="32"/>
+          <w:szCs w:val="32"/>
+        </w:rPr>
+        <w:t xml:space="preserve">is enabled and </w:t>
+      </w:r>
+      <w:r>
+        <w:rPr>
+          <w:sz w:val="32"/>
+          <w:szCs w:val="32"/>
+        </w:rPr>
+        <w:t>third card is dealt</w:t>
+      </w:r>
+      <w:r>
+        <w:rPr>
+          <w:sz w:val="32"/>
+          <w:szCs w:val="32"/>
+        </w:rPr>
+        <w:t xml:space="preserve"> to player,</w:t>
+      </w:r>
+      <w:r>
+        <w:rPr>
+          <w:sz w:val="32"/>
+          <w:szCs w:val="32"/>
+        </w:rPr>
+        <w:t xml:space="preserve"> sum is recalculated</w:t>
+      </w:r>
+      <w:r>
+        <w:rPr>
+          <w:sz w:val="32"/>
+          <w:szCs w:val="32"/>
+        </w:rPr>
+        <w:t xml:space="preserve"> Player.</w:t>
+      </w:r>
+    </w:p>
+    <w:p/>
+    <w:p>
+      <w:pPr>
+        <w:pStyle w:val="ListParagraph"/>
+        <w:numPr>
+          <w:ilvl w:val="0"/>
+          <w:numId w:val="4"/>
+        </w:numPr>
+      </w:pPr>
+      <w:r>
+        <w:rPr>
+          <w:sz w:val="32"/>
+          <w:szCs w:val="32"/>
+        </w:rPr>
+        <w:t xml:space="preserve">Player Sum go through Error checking </w:t>
+      </w:r>
+    </w:p>
+    <w:p>
+      <w:pPr>
+        <w:pStyle w:val="ListParagraph"/>
+        <w:numPr>
+          <w:ilvl w:val="1"/>
+          <w:numId w:val="4"/>
+        </w:numPr>
+        <w:rPr>
+          <w:sz w:val="32"/>
+          <w:szCs w:val="32"/>
+        </w:rPr>
+      </w:pPr>
+      <w:proofErr w:type="gramStart"/>
+      <w:r>
+        <w:rPr>
+          <w:sz w:val="32"/>
+          <w:szCs w:val="32"/>
+        </w:rPr>
+        <w:t>greater</w:t>
+      </w:r>
+      <w:proofErr w:type="gramEnd"/>
+      <w:r>
+        <w:rPr>
+          <w:sz w:val="32"/>
+          <w:szCs w:val="32"/>
+        </w:rPr>
+        <w:t xml:space="preserve"> </w:t>
+      </w:r>
+      <w:r>
+        <w:rPr>
+          <w:sz w:val="32"/>
+          <w:szCs w:val="32"/>
+        </w:rPr>
+        <w:t xml:space="preserve">than 21 player bust, </w:t>
+      </w:r>
+      <w:proofErr w:type="spellStart"/>
+      <w:r>
+        <w:rPr>
+          <w:sz w:val="32"/>
+          <w:szCs w:val="32"/>
+        </w:rPr>
+        <w:t>pBust</w:t>
+      </w:r>
+      <w:proofErr w:type="spellEnd"/>
+      <w:r>
+        <w:rPr>
+          <w:sz w:val="32"/>
+          <w:szCs w:val="32"/>
+        </w:rPr>
+        <w:t xml:space="preserve"> function is being enabled.</w:t>
+      </w:r>
+    </w:p>
+    <w:p>
+      <w:pPr>
+        <w:pStyle w:val="ListParagraph"/>
+        <w:numPr>
+          <w:ilvl w:val="1"/>
+          <w:numId w:val="4"/>
+        </w:numPr>
+        <w:rPr>
+          <w:sz w:val="32"/>
+          <w:szCs w:val="32"/>
+        </w:rPr>
+      </w:pPr>
+      <w:r>
+        <w:rPr>
+          <w:sz w:val="32"/>
+          <w:szCs w:val="32"/>
+        </w:rPr>
+        <w:t>Equal to 21 player hit blackjack, player win</w:t>
+      </w:r>
+      <w:r>
+        <w:rPr>
+          <w:sz w:val="32"/>
+          <w:szCs w:val="32"/>
+        </w:rPr>
+        <w:t xml:space="preserve">, </w:t>
+      </w:r>
+      <w:proofErr w:type="spellStart"/>
+      <w:r>
+        <w:rPr>
+          <w:sz w:val="32"/>
+          <w:szCs w:val="32"/>
+        </w:rPr>
+        <w:t>bJack</w:t>
+      </w:r>
+      <w:proofErr w:type="spellEnd"/>
+      <w:r>
+        <w:rPr>
+          <w:sz w:val="32"/>
+          <w:szCs w:val="32"/>
+        </w:rPr>
+        <w:t xml:space="preserve"> function is being enabled</w:t>
+      </w:r>
+    </w:p>
+    <w:p>
+      <w:pPr>
+        <w:pStyle w:val="ListParagraph"/>
+        <w:numPr>
+          <w:ilvl w:val="1"/>
+          <w:numId w:val="4"/>
+        </w:numPr>
+        <w:rPr>
+          <w:sz w:val="32"/>
+          <w:szCs w:val="32"/>
+        </w:rPr>
+      </w:pPr>
+      <w:r>
+        <w:rPr>
+          <w:sz w:val="32"/>
+          <w:szCs w:val="32"/>
+        </w:rPr>
+        <w:t>Player stay than player sum is pass back to main.</w:t>
+      </w:r>
+    </w:p>
+    <w:p>
+      <w:pPr>
+        <w:pStyle w:val="ListParagraph"/>
+        <w:numPr>
+          <w:ilvl w:val="0"/>
+          <w:numId w:val="4"/>
+        </w:numPr>
+        <w:rPr>
+          <w:sz w:val="32"/>
+          <w:szCs w:val="32"/>
+        </w:rPr>
+      </w:pPr>
+      <w:proofErr w:type="spellStart"/>
+      <w:proofErr w:type="gramStart"/>
+      <w:r>
+        <w:rPr>
+          <w:sz w:val="32"/>
+          <w:szCs w:val="32"/>
+        </w:rPr>
+        <w:t>dDeal</w:t>
+      </w:r>
+      <w:proofErr w:type="spellEnd"/>
+      <w:proofErr w:type="gramEnd"/>
+      <w:r>
+        <w:rPr>
+          <w:sz w:val="32"/>
+          <w:szCs w:val="32"/>
+        </w:rPr>
+        <w:t xml:space="preserve"> function becomes enabled, dealer cards are revealed</w:t>
+      </w:r>
+      <w:r>
+        <w:rPr>
+          <w:sz w:val="32"/>
+          <w:szCs w:val="32"/>
+        </w:rPr>
+        <w:t>. Dealer card 1 &amp;2, and sum get pass by value to function.</w:t>
+      </w:r>
+    </w:p>
+    <w:p>
+      <w:pPr>
+        <w:pStyle w:val="ListParagraph"/>
+        <w:numPr>
+          <w:ilvl w:val="1"/>
+          <w:numId w:val="4"/>
+        </w:numPr>
+        <w:rPr>
+          <w:sz w:val="32"/>
+          <w:szCs w:val="32"/>
+        </w:rPr>
+      </w:pPr>
+      <w:r>
+        <w:rPr>
+          <w:sz w:val="32"/>
+          <w:szCs w:val="32"/>
+        </w:rPr>
+        <w:t xml:space="preserve">Dealer sum less than 17 dealer deals third card </w:t>
+      </w:r>
+    </w:p>
+    <w:p>
+      <w:pPr>
+        <w:pStyle w:val="ListParagraph"/>
+        <w:numPr>
+          <w:ilvl w:val="1"/>
+          <w:numId w:val="4"/>
+        </w:numPr>
+        <w:rPr>
+          <w:sz w:val="32"/>
+          <w:szCs w:val="32"/>
+        </w:rPr>
+      </w:pPr>
+      <w:r>
+        <w:rPr>
+          <w:sz w:val="32"/>
+          <w:szCs w:val="32"/>
+        </w:rPr>
+        <w:t>If dealer sum is greater or equal to seventeen and less than 21 then dealer sum get pass back to main.</w:t>
+      </w:r>
+    </w:p>
+    <w:p>
+      <w:pPr>
+        <w:pStyle w:val="ListParagraph"/>
+        <w:numPr>
+          <w:ilvl w:val="0"/>
+          <w:numId w:val="4"/>
+        </w:numPr>
+        <w:rPr>
+          <w:sz w:val="32"/>
+          <w:szCs w:val="32"/>
+        </w:rPr>
+      </w:pPr>
+      <w:r>
+        <w:rPr>
+          <w:sz w:val="32"/>
+          <w:szCs w:val="32"/>
+        </w:rPr>
+        <w:t>Dealer sum and player sum are being compared either win, lose or push function becomes enabled. To determined which value is greater.</w:t>
+      </w:r>
+    </w:p>
+    <w:p>
+      <w:pPr>
+        <w:pStyle w:val="ListParagraph"/>
+        <w:numPr>
+          <w:ilvl w:val="0"/>
+          <w:numId w:val="4"/>
+        </w:numPr>
+        <w:rPr>
+          <w:sz w:val="32"/>
+          <w:szCs w:val="32"/>
+        </w:rPr>
+      </w:pPr>
+      <w:r>
+        <w:rPr>
+          <w:sz w:val="32"/>
+          <w:szCs w:val="32"/>
+        </w:rPr>
+        <w:t>Player is prompt to play again or to quit.</w:t>
+      </w:r>
+    </w:p>
+    <w:p>
+      <w:pPr>
+        <w:pStyle w:val="ListParagraph"/>
+        <w:numPr>
+          <w:ilvl w:val="1"/>
+          <w:numId w:val="4"/>
+        </w:numPr>
+        <w:rPr>
+          <w:sz w:val="32"/>
+          <w:szCs w:val="32"/>
+        </w:rPr>
+      </w:pPr>
+      <w:r>
+        <w:rPr>
+          <w:sz w:val="32"/>
+          <w:szCs w:val="32"/>
+        </w:rPr>
+        <w:t>Play again process starts all over.</w:t>
+      </w:r>
+    </w:p>
+    <w:p>
+      <w:pPr>
+        <w:pStyle w:val="ListParagraph"/>
+        <w:numPr>
+          <w:ilvl w:val="1"/>
+          <w:numId w:val="4"/>
+        </w:numPr>
+        <w:rPr>
+          <w:sz w:val="32"/>
+          <w:szCs w:val="32"/>
+        </w:rPr>
+      </w:pPr>
+      <w:r>
+        <w:rPr>
+          <w:sz w:val="32"/>
+          <w:szCs w:val="32"/>
+        </w:rPr>
+        <w:t>Quit thank message is displayed</w:t>
+      </w:r>
+    </w:p>
+    <w:p>
+      <w:pPr>
+        <w:pStyle w:val="ListParagraph"/>
+        <w:numPr>
+          <w:ilvl w:val="1"/>
+          <w:numId w:val="4"/>
+        </w:numPr>
+        <w:rPr>
+          <w:sz w:val="32"/>
+          <w:szCs w:val="32"/>
+        </w:rPr>
+      </w:pPr>
+      <w:r>
+        <w:rPr>
+          <w:sz w:val="32"/>
+          <w:szCs w:val="32"/>
+        </w:rPr>
+        <w:t>Game ends</w:t>
+      </w:r>
+    </w:p>
+    <w:p>
+      <w:pPr>
+        <w:pStyle w:val="ListParagraph"/>
+        <w:numPr>
+          <w:ilvl w:val="1"/>
+          <w:numId w:val="4"/>
+        </w:numPr>
+        <w:rPr>
+          <w:sz w:val="32"/>
+          <w:szCs w:val="32"/>
+        </w:rPr>
+      </w:pPr>
+      <w:r>
+        <w:rPr>
+          <w:sz w:val="32"/>
+          <w:szCs w:val="32"/>
+        </w:rPr>
+        <w:t>Game play is written to file.</w:t>
+      </w:r>
+    </w:p>
+    <w:p>
+      <w:pPr>
+        <w:pStyle w:val="ListParagraph"/>
+        <w:ind w:left="1440"/>
+        <w:rPr>
+          <w:sz w:val="32"/>
+          <w:szCs w:val="32"/>
+        </w:rPr>
+      </w:pPr>
+    </w:p>
+    <w:p>
+      <w:pPr>
+        <w:pStyle w:val="ListParagraph"/>
+        <w:ind w:left="1440"/>
+        <w:rPr>
+          <w:sz w:val="32"/>
+          <w:szCs w:val="32"/>
+        </w:rPr>
+      </w:pPr>
+    </w:p>
+    <w:p>
+      <w:pPr>
+        <w:pStyle w:val="ListParagraph"/>
+        <w:ind w:left="1440"/>
+        <w:rPr>
+          <w:sz w:val="32"/>
+          <w:szCs w:val="32"/>
+        </w:rPr>
+      </w:pPr>
+    </w:p>
+    <w:p>
+      <w:pPr>
+        <w:pStyle w:val="ListParagraph"/>
+        <w:ind w:left="1440"/>
+        <w:rPr>
+          <w:sz w:val="32"/>
+          <w:szCs w:val="32"/>
+        </w:rPr>
+      </w:pPr>
+    </w:p>
+    <w:p>
+      <w:pPr>
+        <w:pStyle w:val="ListParagraph"/>
+        <w:ind w:left="1440"/>
+        <w:rPr>
+          <w:sz w:val="32"/>
+          <w:szCs w:val="32"/>
+        </w:rPr>
+      </w:pPr>
+    </w:p>
+    <w:p>
+      <w:pPr>
+        <w:pStyle w:val="ListParagraph"/>
+        <w:ind w:left="1440"/>
+        <w:rPr>
+          <w:sz w:val="32"/>
+          <w:szCs w:val="32"/>
+        </w:rPr>
+      </w:pPr>
+    </w:p>
+    <w:p>
+      <w:pPr>
+        <w:pStyle w:val="ListParagraph"/>
+        <w:ind w:left="1440"/>
+        <w:rPr>
+          <w:sz w:val="32"/>
+          <w:szCs w:val="32"/>
+        </w:rPr>
+      </w:pPr>
+    </w:p>
+    <w:p>
+      <w:pPr>
+        <w:pStyle w:val="ListParagraph"/>
+        <w:ind w:left="1440"/>
+        <w:rPr>
+          <w:sz w:val="32"/>
+          <w:szCs w:val="32"/>
+        </w:rPr>
+      </w:pPr>
+    </w:p>
+    <w:p>
+      <w:pPr>
+        <w:pStyle w:val="ListParagraph"/>
+        <w:ind w:left="1440"/>
+        <w:rPr>
+          <w:sz w:val="32"/>
+          <w:szCs w:val="32"/>
+        </w:rPr>
+      </w:pPr>
+    </w:p>
+    <w:p>
+      <w:pPr>
+        <w:pStyle w:val="ListParagraph"/>
+        <w:ind w:left="1440"/>
+        <w:rPr>
+          <w:sz w:val="32"/>
+          <w:szCs w:val="32"/>
+        </w:rPr>
+      </w:pPr>
+    </w:p>
+    <w:p>
+      <w:pPr>
+        <w:pStyle w:val="ListParagraph"/>
+        <w:ind w:left="1440"/>
+        <w:rPr>
+          <w:sz w:val="32"/>
+          <w:szCs w:val="32"/>
+        </w:rPr>
+      </w:pPr>
+    </w:p>
+    <w:p>
+      <w:pPr>
+        <w:pStyle w:val="ListParagraph"/>
+        <w:ind w:left="1440"/>
+        <w:jc w:val="center"/>
+        <w:rPr>
+          <w:b/>
+          <w:sz w:val="32"/>
+          <w:szCs w:val="32"/>
+        </w:rPr>
+      </w:pPr>
+      <w:r>
+        <w:rPr>
+          <w:b/>
+          <w:sz w:val="32"/>
+          <w:szCs w:val="32"/>
+        </w:rPr>
+        <w:t>Summary</w:t>
+      </w:r>
+    </w:p>
+    <w:p>
+      <w:pPr>
+        <w:rPr>
+          <w:sz w:val="32"/>
+          <w:szCs w:val="32"/>
+        </w:rPr>
+      </w:pPr>
+    </w:p>
+    <w:p>
+      <w:pPr>
+        <w:ind w:firstLine="720"/>
+        <w:rPr>
+          <w:sz w:val="32"/>
+          <w:szCs w:val="32"/>
+        </w:rPr>
+      </w:pPr>
+      <w:r>
+        <w:rPr>
+          <w:sz w:val="32"/>
+          <w:szCs w:val="32"/>
+        </w:rPr>
+        <w:t>Blackjack seems</w:t>
+      </w:r>
+      <w:r>
+        <w:rPr>
+          <w:sz w:val="32"/>
+          <w:szCs w:val="32"/>
+        </w:rPr>
+        <w:t xml:space="preserve"> so simple at first but for me it was quite a challenge. Especially having to pay attention to every little detail.</w:t>
+      </w:r>
+      <w:r>
+        <w:rPr>
+          <w:sz w:val="32"/>
+          <w:szCs w:val="32"/>
+        </w:rPr>
+        <w:t xml:space="preserve"> I implemented a lot of if or else if statements either nested inside a loop or loops are nested inside of them. Blackjack deals mostly with numbers either the statement is true or false and if statements are best option for me at my current C++ level.</w:t>
+      </w:r>
+      <w:r>
+        <w:rPr>
+          <w:sz w:val="32"/>
+          <w:szCs w:val="32"/>
+        </w:rPr>
+        <w:t xml:space="preserve"> One of the troubles I ran into </w:t>
+      </w:r>
+      <w:r>
+        <w:rPr>
+          <w:sz w:val="32"/>
+          <w:szCs w:val="32"/>
+        </w:rPr>
+        <w:t xml:space="preserve">for a couple of days, is trying to figured out how to stop my do-while loop inside the </w:t>
+      </w:r>
+      <w:proofErr w:type="spellStart"/>
+      <w:r>
+        <w:rPr>
+          <w:sz w:val="32"/>
+          <w:szCs w:val="32"/>
+        </w:rPr>
+        <w:t>hitStay</w:t>
+      </w:r>
+      <w:proofErr w:type="spellEnd"/>
+      <w:r>
+        <w:rPr>
+          <w:sz w:val="32"/>
+          <w:szCs w:val="32"/>
+        </w:rPr>
+        <w:t xml:space="preserve"> function as soonest the player hits blackjacks or the player sum goes over 21. Also, it become quite tedious </w:t>
+      </w:r>
+      <w:r>
+        <w:rPr>
+          <w:sz w:val="32"/>
+          <w:szCs w:val="32"/>
+        </w:rPr>
+        <w:t xml:space="preserve">trying to get </w:t>
+      </w:r>
+      <w:proofErr w:type="gramStart"/>
+      <w:r>
+        <w:rPr>
+          <w:sz w:val="32"/>
+          <w:szCs w:val="32"/>
+        </w:rPr>
+        <w:t>the if</w:t>
+      </w:r>
+      <w:proofErr w:type="gramEnd"/>
+      <w:r>
+        <w:rPr>
+          <w:sz w:val="32"/>
+          <w:szCs w:val="32"/>
+        </w:rPr>
+        <w:t xml:space="preserve"> else statements in the right place. Most of time were mostly spent experimenting with the code how the if statements are effected by a little changed or recoding some block of codes all over, or look at the code through a different perspectives. Though</w:t>
+      </w:r>
+      <w:r>
+        <w:rPr>
+          <w:sz w:val="32"/>
+          <w:szCs w:val="32"/>
+        </w:rPr>
+        <w:t xml:space="preserve"> my code provide some of the basis of playing blackjack, during Project two I hope to get my blackjack runnin</w:t>
+      </w:r>
+      <w:r>
+        <w:rPr>
+          <w:sz w:val="32"/>
+          <w:szCs w:val="32"/>
+        </w:rPr>
+        <w:t xml:space="preserve">g a little bit closer to how </w:t>
+      </w:r>
+      <w:r>
+        <w:rPr>
+          <w:sz w:val="32"/>
+          <w:szCs w:val="32"/>
+        </w:rPr>
+        <w:t>blackjack is being played at a casino,</w:t>
+      </w:r>
+      <w:r>
+        <w:rPr>
+          <w:sz w:val="32"/>
+          <w:szCs w:val="32"/>
+        </w:rPr>
+        <w:t xml:space="preserve"> and a smarter A/I</w:t>
+      </w:r>
+      <w:r>
+        <w:rPr>
+          <w:sz w:val="32"/>
+          <w:szCs w:val="32"/>
+        </w:rPr>
+        <w:t xml:space="preserve">. </w:t>
+      </w:r>
+    </w:p>
+    <w:p>
+      <w:pPr>
+        <w:ind w:left="1080"/>
+      </w:pPr>
+    </w:p>
+    <w:p>
+      <w:pPr>
+        <w:jc w:val="center"/>
+        <w:rPr>
+          <w:b/>
+          <w:sz w:val="32"/>
+          <w:szCs w:val="32"/>
+        </w:rPr>
+      </w:pPr>
+      <w:r>
+        <w:rPr>
+          <w:b/>
+          <w:sz w:val="32"/>
+          <w:szCs w:val="32"/>
+        </w:rPr>
+        <w:t>Reference</w:t>
       </w:r>
       <w:bookmarkStart w:id="0" w:name="_GoBack"/>
       <w:bookmarkEnd w:id="0"/>
-      <w:r>
-        <w:rPr>
-          <w:sz w:val="32"/>
-          <w:szCs w:val="32"/>
-        </w:rPr>
-        <w:t>blackjack.txt” file.</w:t>
-      </w:r>
-    </w:p>
-    <w:p>
-      <w:pPr>
-        <w:rPr>
-          <w:b/>
-          <w:sz w:val="32"/>
-          <w:szCs w:val="32"/>
-        </w:rPr>
-      </w:pPr>
-      <w:r>
-        <w:rPr>
-          <w:b/>
-          <w:sz w:val="32"/>
-          <w:szCs w:val="32"/>
-        </w:rPr>
-        <w:t xml:space="preserve"> </w:t>
-      </w:r>
-      <w:r>
-        <w:rPr>
-          <w:b/>
-          <w:sz w:val="32"/>
-          <w:szCs w:val="32"/>
-        </w:rPr>
-        <w:tab/>
-      </w:r>
-    </w:p>
-    <w:p>
-      <w:pPr>
-        <w:rPr>
-          <w:b/>
-          <w:sz w:val="32"/>
-          <w:szCs w:val="32"/>
-        </w:rPr>
-      </w:pPr>
-    </w:p>
-    <w:p>
-      <w:pPr>
-        <w:rPr>
-          <w:b/>
-        </w:rPr>
-      </w:pPr>
-    </w:p>
-    <w:p>
-      <w:pPr>
-        <w:rPr>
-          <w:b/>
-        </w:rPr>
-      </w:pPr>
-    </w:p>
-    <w:p>
-      <w:pPr>
-        <w:rPr>
-          <w:b/>
-        </w:rPr>
-      </w:pPr>
+    </w:p>
+    <w:p>
+      <w:pPr>
+        <w:pStyle w:val="ListParagraph"/>
+        <w:numPr>
+          <w:ilvl w:val="0"/>
+          <w:numId w:val="5"/>
+        </w:numPr>
+        <w:rPr>
+          <w:sz w:val="32"/>
+          <w:szCs w:val="32"/>
+        </w:rPr>
+      </w:pPr>
+      <w:hyperlink r:id="rId13" w:history="1">
+        <w:r>
+          <w:rPr>
+            <w:rStyle w:val="Hyperlink"/>
+            <w:sz w:val="32"/>
+            <w:szCs w:val="32"/>
+          </w:rPr>
+          <w:t>http://www.wopc.co.uk/history/blackjack/blackjack</w:t>
+        </w:r>
+      </w:hyperlink>
+    </w:p>
+    <w:p>
+      <w:pPr>
+        <w:pStyle w:val="ListParagraph"/>
+        <w:numPr>
+          <w:ilvl w:val="0"/>
+          <w:numId w:val="5"/>
+        </w:numPr>
+        <w:rPr>
+          <w:sz w:val="32"/>
+          <w:szCs w:val="32"/>
+        </w:rPr>
+      </w:pPr>
+      <w:hyperlink r:id="rId14" w:history="1">
+        <w:r>
+          <w:rPr>
+            <w:rStyle w:val="Hyperlink"/>
+            <w:sz w:val="32"/>
+            <w:szCs w:val="32"/>
+          </w:rPr>
+          <w:t>http://www.cplusplus.com/reference/cstdlib/rand/</w:t>
+        </w:r>
+      </w:hyperlink>
+    </w:p>
+    <w:p>
+      <w:pPr>
+        <w:pStyle w:val="ListParagraph"/>
+        <w:numPr>
+          <w:ilvl w:val="0"/>
+          <w:numId w:val="5"/>
+        </w:numPr>
+        <w:rPr>
+          <w:sz w:val="32"/>
+          <w:szCs w:val="32"/>
+        </w:rPr>
+      </w:pPr>
+      <w:r>
+        <w:rPr>
+          <w:sz w:val="32"/>
+          <w:szCs w:val="32"/>
+        </w:rPr>
+        <w:t xml:space="preserve">Textbook -&gt; Tony </w:t>
+      </w:r>
+      <w:proofErr w:type="spellStart"/>
+      <w:r>
+        <w:rPr>
+          <w:sz w:val="32"/>
+          <w:szCs w:val="32"/>
+        </w:rPr>
+        <w:t>Gadis</w:t>
+      </w:r>
+      <w:proofErr w:type="spellEnd"/>
+      <w:r>
+        <w:rPr>
+          <w:sz w:val="32"/>
+          <w:szCs w:val="32"/>
+        </w:rPr>
+        <w:t xml:space="preserve"> 7</w:t>
+      </w:r>
+      <w:r>
+        <w:rPr>
+          <w:sz w:val="32"/>
+          <w:szCs w:val="32"/>
+          <w:vertAlign w:val="superscript"/>
+        </w:rPr>
+        <w:t>th</w:t>
+      </w:r>
+      <w:r>
+        <w:rPr>
+          <w:sz w:val="32"/>
+          <w:szCs w:val="32"/>
+        </w:rPr>
+        <w:t xml:space="preserve"> Ed. </w:t>
+      </w:r>
+    </w:p>
+    <w:p>
+      <w:pPr>
+        <w:pStyle w:val="ListParagraph"/>
+        <w:numPr>
+          <w:ilvl w:val="0"/>
+          <w:numId w:val="5"/>
+        </w:numPr>
+        <w:rPr>
+          <w:sz w:val="32"/>
+          <w:szCs w:val="32"/>
+        </w:rPr>
+      </w:pPr>
+      <w:r>
+        <w:rPr>
+          <w:sz w:val="32"/>
+          <w:szCs w:val="32"/>
+        </w:rPr>
+        <w:t>Youtube.com C++ tutorial videos</w:t>
+      </w:r>
     </w:p>
     <w:sectPr>
       <w:pgSz w:w="12240" w:h="15840"/>
@@ -2076,9 +4684,227 @@
 </w:document>
 </file>
 
+<file path=word/endnotes.xml><?xml version="1.0" encoding="utf-8"?>
+<w:endnotes xmlns:wpc="http://schemas.microsoft.com/office/word/2010/wordprocessingCanvas" xmlns:mo="http://schemas.microsoft.com/office/mac/office/2008/main" xmlns:mc="http://schemas.openxmlformats.org/markup-compatibility/2006" xmlns:mv="urn:schemas-microsoft-com:mac:vml" xmlns:o="urn:schemas-microsoft-com:office:office" xmlns:r="http://schemas.openxmlformats.org/officeDocument/2006/relationships" xmlns:m="http://schemas.openxmlformats.org/officeDocument/2006/math" xmlns:v="urn:schemas-microsoft-com:vml" xmlns:wp14="http://schemas.microsoft.com/office/word/2010/wordprocessingDrawing" xmlns:wp="http://schemas.openxmlformats.org/drawingml/2006/wordprocessingDrawing" xmlns:w10="urn:schemas-microsoft-com:office:word" xmlns:w="http://schemas.openxmlformats.org/wordprocessingml/2006/main" xmlns:w14="http://schemas.microsoft.com/office/word/2010/wordml" xmlns:wpg="http://schemas.microsoft.com/office/word/2010/wordprocessingGroup" xmlns:wpi="http://schemas.microsoft.com/office/word/2010/wordprocessingInk" xmlns:wne="http://schemas.microsoft.com/office/word/2006/wordml" xmlns:wps="http://schemas.microsoft.com/office/word/2010/wordprocessingShape" mc:Ignorable="w14 wp14">
+  <w:endnote w:type="separator" w:id="-1">
+    <w:p>
+      <w:r>
+        <w:separator/>
+      </w:r>
+    </w:p>
+  </w:endnote>
+  <w:endnote w:type="continuationSeparator" w:id="0">
+    <w:p>
+      <w:r>
+        <w:continuationSeparator/>
+      </w:r>
+    </w:p>
+  </w:endnote>
+</w:endnotes>
+</file>
+
+<file path=word/footnotes.xml><?xml version="1.0" encoding="utf-8"?>
+<w:footnotes xmlns:wpc="http://schemas.microsoft.com/office/word/2010/wordprocessingCanvas" xmlns:mo="http://schemas.microsoft.com/office/mac/office/2008/main" xmlns:mc="http://schemas.openxmlformats.org/markup-compatibility/2006" xmlns:mv="urn:schemas-microsoft-com:mac:vml" xmlns:o="urn:schemas-microsoft-com:office:office" xmlns:r="http://schemas.openxmlformats.org/officeDocument/2006/relationships" xmlns:m="http://schemas.openxmlformats.org/officeDocument/2006/math" xmlns:v="urn:schemas-microsoft-com:vml" xmlns:wp14="http://schemas.microsoft.com/office/word/2010/wordprocessingDrawing" xmlns:wp="http://schemas.openxmlformats.org/drawingml/2006/wordprocessingDrawing" xmlns:w10="urn:schemas-microsoft-com:office:word" xmlns:w="http://schemas.openxmlformats.org/wordprocessingml/2006/main" xmlns:w14="http://schemas.microsoft.com/office/word/2010/wordml" xmlns:wpg="http://schemas.microsoft.com/office/word/2010/wordprocessingGroup" xmlns:wpi="http://schemas.microsoft.com/office/word/2010/wordprocessingInk" xmlns:wne="http://schemas.microsoft.com/office/word/2006/wordml" xmlns:wps="http://schemas.microsoft.com/office/word/2010/wordprocessingShape" mc:Ignorable="w14 wp14">
+  <w:footnote w:type="separator" w:id="-1">
+    <w:p>
+      <w:r>
+        <w:separator/>
+      </w:r>
+    </w:p>
+  </w:footnote>
+  <w:footnote w:type="continuationSeparator" w:id="0">
+    <w:p>
+      <w:r>
+        <w:continuationSeparator/>
+      </w:r>
+    </w:p>
+  </w:footnote>
+</w:footnotes>
+</file>
+
 <file path=word/numbering.xml><?xml version="1.0" encoding="utf-8"?>
 <w:numbering xmlns:wpc="http://schemas.microsoft.com/office/word/2010/wordprocessingCanvas" xmlns:mo="http://schemas.microsoft.com/office/mac/office/2008/main" xmlns:mc="http://schemas.openxmlformats.org/markup-compatibility/2006" xmlns:mv="urn:schemas-microsoft-com:mac:vml" xmlns:o="urn:schemas-microsoft-com:office:office" xmlns:r="http://schemas.openxmlformats.org/officeDocument/2006/relationships" xmlns:m="http://schemas.openxmlformats.org/officeDocument/2006/math" xmlns:v="urn:schemas-microsoft-com:vml" xmlns:wp14="http://schemas.microsoft.com/office/word/2010/wordprocessingDrawing" xmlns:wp="http://schemas.openxmlformats.org/drawingml/2006/wordprocessingDrawing" xmlns:w10="urn:schemas-microsoft-com:office:word" xmlns:w="http://schemas.openxmlformats.org/wordprocessingml/2006/main" xmlns:w14="http://schemas.microsoft.com/office/word/2010/wordml" xmlns:wpg="http://schemas.microsoft.com/office/word/2010/wordprocessingGroup" xmlns:wpi="http://schemas.microsoft.com/office/word/2010/wordprocessingInk" xmlns:wne="http://schemas.microsoft.com/office/word/2006/wordml" xmlns:wps="http://schemas.microsoft.com/office/word/2010/wordprocessingShape" mc:Ignorable="w14 wp14">
   <w:abstractNum w:abstractNumId="0">
+    <w:nsid w:val="02C14F02"/>
+    <w:multiLevelType w:val="hybridMultilevel"/>
+    <w:tmpl w:val="20ACE57E"/>
+    <w:lvl w:ilvl="0" w:tplc="9500B03E">
+      <w:start w:val="1"/>
+      <w:numFmt w:val="decimal"/>
+      <w:lvlText w:val="%1."/>
+      <w:lvlJc w:val="left"/>
+      <w:pPr>
+        <w:ind w:left="1080" w:hanging="720"/>
+      </w:pPr>
+      <w:rPr>
+        <w:rFonts w:hint="default"/>
+        <w:sz w:val="32"/>
+        <w:szCs w:val="32"/>
+      </w:rPr>
+    </w:lvl>
+    <w:lvl w:ilvl="1" w:tplc="04090019">
+      <w:start w:val="1"/>
+      <w:numFmt w:val="lowerLetter"/>
+      <w:lvlText w:val="%2."/>
+      <w:lvlJc w:val="left"/>
+      <w:pPr>
+        <w:ind w:left="1440" w:hanging="360"/>
+      </w:pPr>
+    </w:lvl>
+    <w:lvl w:ilvl="2" w:tplc="0409001B" w:tentative="1">
+      <w:start w:val="1"/>
+      <w:numFmt w:val="lowerRoman"/>
+      <w:lvlText w:val="%3."/>
+      <w:lvlJc w:val="right"/>
+      <w:pPr>
+        <w:ind w:left="2160" w:hanging="180"/>
+      </w:pPr>
+    </w:lvl>
+    <w:lvl w:ilvl="3" w:tplc="0409000F" w:tentative="1">
+      <w:start w:val="1"/>
+      <w:numFmt w:val="decimal"/>
+      <w:lvlText w:val="%4."/>
+      <w:lvlJc w:val="left"/>
+      <w:pPr>
+        <w:ind w:left="2880" w:hanging="360"/>
+      </w:pPr>
+    </w:lvl>
+    <w:lvl w:ilvl="4" w:tplc="04090019" w:tentative="1">
+      <w:start w:val="1"/>
+      <w:numFmt w:val="lowerLetter"/>
+      <w:lvlText w:val="%5."/>
+      <w:lvlJc w:val="left"/>
+      <w:pPr>
+        <w:ind w:left="3600" w:hanging="360"/>
+      </w:pPr>
+    </w:lvl>
+    <w:lvl w:ilvl="5" w:tplc="0409001B" w:tentative="1">
+      <w:start w:val="1"/>
+      <w:numFmt w:val="lowerRoman"/>
+      <w:lvlText w:val="%6."/>
+      <w:lvlJc w:val="right"/>
+      <w:pPr>
+        <w:ind w:left="4320" w:hanging="180"/>
+      </w:pPr>
+    </w:lvl>
+    <w:lvl w:ilvl="6" w:tplc="0409000F" w:tentative="1">
+      <w:start w:val="1"/>
+      <w:numFmt w:val="decimal"/>
+      <w:lvlText w:val="%7."/>
+      <w:lvlJc w:val="left"/>
+      <w:pPr>
+        <w:ind w:left="5040" w:hanging="360"/>
+      </w:pPr>
+    </w:lvl>
+    <w:lvl w:ilvl="7" w:tplc="04090019" w:tentative="1">
+      <w:start w:val="1"/>
+      <w:numFmt w:val="lowerLetter"/>
+      <w:lvlText w:val="%8."/>
+      <w:lvlJc w:val="left"/>
+      <w:pPr>
+        <w:ind w:left="5760" w:hanging="360"/>
+      </w:pPr>
+    </w:lvl>
+    <w:lvl w:ilvl="8" w:tplc="0409001B" w:tentative="1">
+      <w:start w:val="1"/>
+      <w:numFmt w:val="lowerRoman"/>
+      <w:lvlText w:val="%9."/>
+      <w:lvlJc w:val="right"/>
+      <w:pPr>
+        <w:ind w:left="6480" w:hanging="180"/>
+      </w:pPr>
+    </w:lvl>
+  </w:abstractNum>
+  <w:abstractNum w:abstractNumId="1">
+    <w:nsid w:val="135715EE"/>
+    <w:multiLevelType w:val="hybridMultilevel"/>
+    <w:tmpl w:val="11D2F9A6"/>
+    <w:lvl w:ilvl="0" w:tplc="311A1B3C">
+      <w:start w:val="1"/>
+      <w:numFmt w:val="decimal"/>
+      <w:lvlText w:val="%1."/>
+      <w:lvlJc w:val="left"/>
+      <w:pPr>
+        <w:ind w:left="1080" w:hanging="720"/>
+      </w:pPr>
+      <w:rPr>
+        <w:rFonts w:hint="default"/>
+      </w:rPr>
+    </w:lvl>
+    <w:lvl w:ilvl="1" w:tplc="04090019" w:tentative="1">
+      <w:start w:val="1"/>
+      <w:numFmt w:val="lowerLetter"/>
+      <w:lvlText w:val="%2."/>
+      <w:lvlJc w:val="left"/>
+      <w:pPr>
+        <w:ind w:left="1440" w:hanging="360"/>
+      </w:pPr>
+    </w:lvl>
+    <w:lvl w:ilvl="2" w:tplc="0409001B" w:tentative="1">
+      <w:start w:val="1"/>
+      <w:numFmt w:val="lowerRoman"/>
+      <w:lvlText w:val="%3."/>
+      <w:lvlJc w:val="right"/>
+      <w:pPr>
+        <w:ind w:left="2160" w:hanging="180"/>
+      </w:pPr>
+    </w:lvl>
+    <w:lvl w:ilvl="3" w:tplc="0409000F" w:tentative="1">
+      <w:start w:val="1"/>
+      <w:numFmt w:val="decimal"/>
+      <w:lvlText w:val="%4."/>
+      <w:lvlJc w:val="left"/>
+      <w:pPr>
+        <w:ind w:left="2880" w:hanging="360"/>
+      </w:pPr>
+    </w:lvl>
+    <w:lvl w:ilvl="4" w:tplc="04090019" w:tentative="1">
+      <w:start w:val="1"/>
+      <w:numFmt w:val="lowerLetter"/>
+      <w:lvlText w:val="%5."/>
+      <w:lvlJc w:val="left"/>
+      <w:pPr>
+        <w:ind w:left="3600" w:hanging="360"/>
+      </w:pPr>
+    </w:lvl>
+    <w:lvl w:ilvl="5" w:tplc="0409001B" w:tentative="1">
+      <w:start w:val="1"/>
+      <w:numFmt w:val="lowerRoman"/>
+      <w:lvlText w:val="%6."/>
+      <w:lvlJc w:val="right"/>
+      <w:pPr>
+        <w:ind w:left="4320" w:hanging="180"/>
+      </w:pPr>
+    </w:lvl>
+    <w:lvl w:ilvl="6" w:tplc="0409000F" w:tentative="1">
+      <w:start w:val="1"/>
+      <w:numFmt w:val="decimal"/>
+      <w:lvlText w:val="%7."/>
+      <w:lvlJc w:val="left"/>
+      <w:pPr>
+        <w:ind w:left="5040" w:hanging="360"/>
+      </w:pPr>
+    </w:lvl>
+    <w:lvl w:ilvl="7" w:tplc="04090019" w:tentative="1">
+      <w:start w:val="1"/>
+      <w:numFmt w:val="lowerLetter"/>
+      <w:lvlText w:val="%8."/>
+      <w:lvlJc w:val="left"/>
+      <w:pPr>
+        <w:ind w:left="5760" w:hanging="360"/>
+      </w:pPr>
+    </w:lvl>
+    <w:lvl w:ilvl="8" w:tplc="0409001B" w:tentative="1">
+      <w:start w:val="1"/>
+      <w:numFmt w:val="lowerRoman"/>
+      <w:lvlText w:val="%9."/>
+      <w:lvlJc w:val="right"/>
+      <w:pPr>
+        <w:ind w:left="6480" w:hanging="180"/>
+      </w:pPr>
+    </w:lvl>
+  </w:abstractNum>
+  <w:abstractNum w:abstractNumId="2">
     <w:nsid w:val="15A4629C"/>
     <w:multiLevelType w:val="hybridMultilevel"/>
     <w:tmpl w:val="5462CD84"/>
@@ -2167,7 +4993,7 @@
       </w:pPr>
     </w:lvl>
   </w:abstractNum>
-  <w:abstractNum w:abstractNumId="1">
+  <w:abstractNum w:abstractNumId="3">
     <w:nsid w:val="30EE4906"/>
     <w:multiLevelType w:val="hybridMultilevel"/>
     <w:tmpl w:val="4AAC2086"/>
@@ -2256,7 +5082,7 @@
       </w:pPr>
     </w:lvl>
   </w:abstractNum>
-  <w:abstractNum w:abstractNumId="2">
+  <w:abstractNum w:abstractNumId="4">
     <w:nsid w:val="7F1216CD"/>
     <w:multiLevelType w:val="hybridMultilevel"/>
     <w:tmpl w:val="C254A786"/>
@@ -2349,13 +5175,19 @@
     </w:lvl>
   </w:abstractNum>
   <w:num w:numId="1">
-    <w:abstractNumId w:val="1"/>
+    <w:abstractNumId w:val="3"/>
   </w:num>
   <w:num w:numId="2">
+    <w:abstractNumId w:val="4"/>
+  </w:num>
+  <w:num w:numId="3">
     <w:abstractNumId w:val="2"/>
   </w:num>
-  <w:num w:numId="3">
+  <w:num w:numId="4">
     <w:abstractNumId w:val="0"/>
+  </w:num>
+  <w:num w:numId="5">
+    <w:abstractNumId w:val="1"/>
   </w:num>
 </w:numbering>
 </file>
@@ -2597,6 +5429,59 @@
       <w:szCs w:val="18"/>
     </w:rPr>
   </w:style>
+  <w:style w:type="paragraph" w:styleId="Header">
+    <w:name w:val="header"/>
+    <w:basedOn w:val="Normal"/>
+    <w:link w:val="HeaderChar"/>
+    <w:uiPriority w:val="99"/>
+    <w:unhideWhenUsed/>
+    <w:rsid w:val="00A11178"/>
+    <w:pPr>
+      <w:tabs>
+        <w:tab w:val="center" w:pos="4320"/>
+        <w:tab w:val="right" w:pos="8640"/>
+      </w:tabs>
+    </w:pPr>
+  </w:style>
+  <w:style w:type="character" w:customStyle="1" w:styleId="HeaderChar">
+    <w:name w:val="Header Char"/>
+    <w:basedOn w:val="DefaultParagraphFont"/>
+    <w:link w:val="Header"/>
+    <w:uiPriority w:val="99"/>
+    <w:rsid w:val="00A11178"/>
+  </w:style>
+  <w:style w:type="paragraph" w:styleId="Footer">
+    <w:name w:val="footer"/>
+    <w:basedOn w:val="Normal"/>
+    <w:link w:val="FooterChar"/>
+    <w:uiPriority w:val="99"/>
+    <w:unhideWhenUsed/>
+    <w:rsid w:val="00A11178"/>
+    <w:pPr>
+      <w:tabs>
+        <w:tab w:val="center" w:pos="4320"/>
+        <w:tab w:val="right" w:pos="8640"/>
+      </w:tabs>
+    </w:pPr>
+  </w:style>
+  <w:style w:type="character" w:customStyle="1" w:styleId="FooterChar">
+    <w:name w:val="Footer Char"/>
+    <w:basedOn w:val="DefaultParagraphFont"/>
+    <w:link w:val="Footer"/>
+    <w:uiPriority w:val="99"/>
+    <w:rsid w:val="00A11178"/>
+  </w:style>
+  <w:style w:type="character" w:styleId="Hyperlink">
+    <w:name w:val="Hyperlink"/>
+    <w:basedOn w:val="DefaultParagraphFont"/>
+    <w:uiPriority w:val="99"/>
+    <w:unhideWhenUsed/>
+    <w:rsid w:val="001834FC"/>
+    <w:rPr>
+      <w:color w:val="0000FF" w:themeColor="hyperlink"/>
+      <w:u w:val="single"/>
+    </w:rPr>
+  </w:style>
 </w:styles>
 </file>
 
@@ -2835,6 +5720,59 @@
       <w:rFonts w:ascii="Lucida Grande" w:hAnsi="Lucida Grande" w:cs="Lucida Grande"/>
       <w:sz w:val="18"/>
       <w:szCs w:val="18"/>
+    </w:rPr>
+  </w:style>
+  <w:style w:type="paragraph" w:styleId="Header">
+    <w:name w:val="header"/>
+    <w:basedOn w:val="Normal"/>
+    <w:link w:val="HeaderChar"/>
+    <w:uiPriority w:val="99"/>
+    <w:unhideWhenUsed/>
+    <w:rsid w:val="00A11178"/>
+    <w:pPr>
+      <w:tabs>
+        <w:tab w:val="center" w:pos="4320"/>
+        <w:tab w:val="right" w:pos="8640"/>
+      </w:tabs>
+    </w:pPr>
+  </w:style>
+  <w:style w:type="character" w:customStyle="1" w:styleId="HeaderChar">
+    <w:name w:val="Header Char"/>
+    <w:basedOn w:val="DefaultParagraphFont"/>
+    <w:link w:val="Header"/>
+    <w:uiPriority w:val="99"/>
+    <w:rsid w:val="00A11178"/>
+  </w:style>
+  <w:style w:type="paragraph" w:styleId="Footer">
+    <w:name w:val="footer"/>
+    <w:basedOn w:val="Normal"/>
+    <w:link w:val="FooterChar"/>
+    <w:uiPriority w:val="99"/>
+    <w:unhideWhenUsed/>
+    <w:rsid w:val="00A11178"/>
+    <w:pPr>
+      <w:tabs>
+        <w:tab w:val="center" w:pos="4320"/>
+        <w:tab w:val="right" w:pos="8640"/>
+      </w:tabs>
+    </w:pPr>
+  </w:style>
+  <w:style w:type="character" w:customStyle="1" w:styleId="FooterChar">
+    <w:name w:val="Footer Char"/>
+    <w:basedOn w:val="DefaultParagraphFont"/>
+    <w:link w:val="Footer"/>
+    <w:uiPriority w:val="99"/>
+    <w:rsid w:val="00A11178"/>
+  </w:style>
+  <w:style w:type="character" w:styleId="Hyperlink">
+    <w:name w:val="Hyperlink"/>
+    <w:basedOn w:val="DefaultParagraphFont"/>
+    <w:uiPriority w:val="99"/>
+    <w:unhideWhenUsed/>
+    <w:rsid w:val="001834FC"/>
+    <w:rPr>
+      <w:color w:val="0000FF" w:themeColor="hyperlink"/>
+      <w:u w:val="single"/>
     </w:rPr>
   </w:style>
 </w:styles>

</xml_diff>